<commit_message>
Update Engenharia de Software II-Relatorio.docx
added bicycleRentalFee
</commit_message>
<xml_diff>
--- a/Engenharia de Software II-Relatorio.docx
+++ b/Engenharia de Software II-Relatorio.docx
@@ -132,15 +132,15 @@
     </w:p>
     <w:p>
       <w:pPr>
-        <w:pStyle w:val="Title"/>
-        <w:rPr>
-          <w:lang w:val="pt-PT"/>
-        </w:rPr>
-      </w:pPr>
-    </w:p>
-    <w:p>
-      <w:pPr>
-        <w:pStyle w:val="Heading1"/>
+        <w:pStyle w:val="Ttulo"/>
+        <w:rPr>
+          <w:lang w:val="pt-PT"/>
+        </w:rPr>
+      </w:pPr>
+    </w:p>
+    <w:p>
+      <w:pPr>
+        <w:pStyle w:val="Ttulo1"/>
         <w:rPr>
           <w:rFonts w:ascii="Berlin Sans FB" w:hAnsi="Berlin Sans FB"/>
           <w:sz w:val="40"/>
@@ -185,7 +185,7 @@
     </w:p>
     <w:p>
       <w:pPr>
-        <w:pStyle w:val="Title"/>
+        <w:pStyle w:val="Ttulo"/>
         <w:rPr>
           <w:rFonts w:asciiTheme="minorHAnsi" w:eastAsiaTheme="minorHAnsi" w:hAnsiTheme="minorHAnsi" w:cstheme="minorBidi"/>
           <w:b/>
@@ -223,12 +223,12 @@
       <w:sdtContent>
         <w:p>
           <w:pPr>
-            <w:pStyle w:val="TOCHeading"/>
+            <w:pStyle w:val="Cabealhodondice"/>
           </w:pPr>
         </w:p>
         <w:p>
           <w:pPr>
-            <w:pStyle w:val="TOC1"/>
+            <w:pStyle w:val="ndice1"/>
             <w:tabs>
               <w:tab w:val="right" w:leader="dot" w:pos="8828"/>
             </w:tabs>
@@ -264,7 +264,7 @@
           <w:hyperlink w:anchor="_Toc530439333" w:history="1">
             <w:r>
               <w:rPr>
-                <w:rStyle w:val="Hyperlink"/>
+                <w:rStyle w:val="Hiperligao"/>
                 <w:rFonts w:ascii="Berlin Sans FB" w:hAnsi="Berlin Sans FB"/>
                 <w:noProof/>
                 <w:lang w:val="pt-PT"/>
@@ -323,7 +323,7 @@
         </w:p>
         <w:p>
           <w:pPr>
-            <w:pStyle w:val="TOC1"/>
+            <w:pStyle w:val="ndice1"/>
             <w:tabs>
               <w:tab w:val="right" w:leader="dot" w:pos="8828"/>
             </w:tabs>
@@ -335,7 +335,7 @@
           <w:hyperlink w:anchor="_Toc530439334" w:history="1">
             <w:r>
               <w:rPr>
-                <w:rStyle w:val="Hyperlink"/>
+                <w:rStyle w:val="Hiperligao"/>
                 <w:rFonts w:ascii="Berlin Sans FB" w:hAnsi="Berlin Sans FB"/>
                 <w:noProof/>
                 <w:lang w:val="pt-PT"/>
@@ -394,7 +394,7 @@
         </w:p>
         <w:p>
           <w:pPr>
-            <w:pStyle w:val="TOC1"/>
+            <w:pStyle w:val="ndice1"/>
             <w:tabs>
               <w:tab w:val="right" w:leader="dot" w:pos="8828"/>
             </w:tabs>
@@ -406,7 +406,7 @@
           <w:hyperlink w:anchor="_Toc530439335" w:history="1">
             <w:r>
               <w:rPr>
-                <w:rStyle w:val="Hyperlink"/>
+                <w:rStyle w:val="Hiperligao"/>
                 <w:rFonts w:ascii="Berlin Sans FB" w:hAnsi="Berlin Sans FB"/>
                 <w:noProof/>
                 <w:lang w:val="pt-PT"/>
@@ -465,7 +465,7 @@
         </w:p>
         <w:p>
           <w:pPr>
-            <w:pStyle w:val="TOC2"/>
+            <w:pStyle w:val="ndice2"/>
             <w:tabs>
               <w:tab w:val="right" w:leader="dot" w:pos="8828"/>
             </w:tabs>
@@ -477,7 +477,7 @@
           <w:hyperlink w:anchor="_Toc530439336" w:history="1">
             <w:r>
               <w:rPr>
-                <w:rStyle w:val="Hyperlink"/>
+                <w:rStyle w:val="Hiperligao"/>
                 <w:noProof/>
                 <w:lang w:val="pt-PT"/>
               </w:rPr>
@@ -535,7 +535,7 @@
         </w:p>
         <w:p>
           <w:pPr>
-            <w:pStyle w:val="TOC2"/>
+            <w:pStyle w:val="ndice2"/>
             <w:tabs>
               <w:tab w:val="right" w:leader="dot" w:pos="8828"/>
             </w:tabs>
@@ -547,7 +547,7 @@
           <w:hyperlink w:anchor="_Toc530439337" w:history="1">
             <w:r>
               <w:rPr>
-                <w:rStyle w:val="Hyperlink"/>
+                <w:rStyle w:val="Hiperligao"/>
                 <w:noProof/>
                 <w:lang w:val="pt-PT"/>
               </w:rPr>
@@ -605,7 +605,7 @@
         </w:p>
         <w:p>
           <w:pPr>
-            <w:pStyle w:val="TOC2"/>
+            <w:pStyle w:val="ndice2"/>
             <w:tabs>
               <w:tab w:val="right" w:leader="dot" w:pos="8828"/>
             </w:tabs>
@@ -617,7 +617,7 @@
           <w:hyperlink w:anchor="_Toc530439338" w:history="1">
             <w:r>
               <w:rPr>
-                <w:rStyle w:val="Hyperlink"/>
+                <w:rStyle w:val="Hiperligao"/>
                 <w:noProof/>
                 <w:lang w:val="pt-PT"/>
               </w:rPr>
@@ -675,7 +675,7 @@
         </w:p>
         <w:p>
           <w:pPr>
-            <w:pStyle w:val="TOC2"/>
+            <w:pStyle w:val="ndice2"/>
             <w:tabs>
               <w:tab w:val="right" w:leader="dot" w:pos="8828"/>
             </w:tabs>
@@ -687,7 +687,7 @@
           <w:hyperlink w:anchor="_Toc530439339" w:history="1">
             <w:r>
               <w:rPr>
-                <w:rStyle w:val="Hyperlink"/>
+                <w:rStyle w:val="Hiperligao"/>
                 <w:noProof/>
                 <w:lang w:val="pt-PT"/>
               </w:rPr>
@@ -745,7 +745,7 @@
         </w:p>
         <w:p>
           <w:pPr>
-            <w:pStyle w:val="TOC2"/>
+            <w:pStyle w:val="ndice2"/>
             <w:tabs>
               <w:tab w:val="right" w:leader="dot" w:pos="8828"/>
             </w:tabs>
@@ -757,7 +757,7 @@
           <w:hyperlink w:anchor="_Toc530439340" w:history="1">
             <w:r>
               <w:rPr>
-                <w:rStyle w:val="Hyperlink"/>
+                <w:rStyle w:val="Hiperligao"/>
                 <w:noProof/>
                 <w:lang w:val="pt-PT"/>
               </w:rPr>
@@ -815,7 +815,7 @@
         </w:p>
         <w:p>
           <w:pPr>
-            <w:pStyle w:val="TOC2"/>
+            <w:pStyle w:val="ndice2"/>
             <w:tabs>
               <w:tab w:val="right" w:leader="dot" w:pos="8828"/>
             </w:tabs>
@@ -827,7 +827,7 @@
           <w:hyperlink w:anchor="_Toc530439341" w:history="1">
             <w:r>
               <w:rPr>
-                <w:rStyle w:val="Hyperlink"/>
+                <w:rStyle w:val="Hiperligao"/>
                 <w:noProof/>
                 <w:lang w:val="pt-PT"/>
               </w:rPr>
@@ -885,7 +885,7 @@
         </w:p>
         <w:p>
           <w:pPr>
-            <w:pStyle w:val="TOC2"/>
+            <w:pStyle w:val="ndice2"/>
             <w:tabs>
               <w:tab w:val="right" w:leader="dot" w:pos="8828"/>
             </w:tabs>
@@ -897,7 +897,7 @@
           <w:hyperlink w:anchor="_Toc530439342" w:history="1">
             <w:r>
               <w:rPr>
-                <w:rStyle w:val="Hyperlink"/>
+                <w:rStyle w:val="Hiperligao"/>
                 <w:noProof/>
                 <w:lang w:val="pt-PT"/>
               </w:rPr>
@@ -955,7 +955,7 @@
         </w:p>
         <w:p>
           <w:pPr>
-            <w:pStyle w:val="TOC2"/>
+            <w:pStyle w:val="ndice2"/>
             <w:tabs>
               <w:tab w:val="right" w:leader="dot" w:pos="8828"/>
             </w:tabs>
@@ -967,7 +967,7 @@
           <w:hyperlink w:anchor="_Toc530439343" w:history="1">
             <w:r>
               <w:rPr>
-                <w:rStyle w:val="Hyperlink"/>
+                <w:rStyle w:val="Hiperligao"/>
                 <w:noProof/>
                 <w:lang w:val="pt-PT"/>
               </w:rPr>
@@ -1025,7 +1025,7 @@
         </w:p>
         <w:p>
           <w:pPr>
-            <w:pStyle w:val="TOC2"/>
+            <w:pStyle w:val="ndice2"/>
             <w:tabs>
               <w:tab w:val="right" w:leader="dot" w:pos="8828"/>
             </w:tabs>
@@ -1037,7 +1037,7 @@
           <w:hyperlink w:anchor="_Toc530439344" w:history="1">
             <w:r>
               <w:rPr>
-                <w:rStyle w:val="Hyperlink"/>
+                <w:rStyle w:val="Hiperligao"/>
                 <w:noProof/>
                 <w:lang w:val="pt-PT"/>
               </w:rPr>
@@ -1095,7 +1095,7 @@
         </w:p>
         <w:p>
           <w:pPr>
-            <w:pStyle w:val="TOC1"/>
+            <w:pStyle w:val="ndice1"/>
             <w:tabs>
               <w:tab w:val="right" w:leader="dot" w:pos="8828"/>
             </w:tabs>
@@ -1107,7 +1107,7 @@
           <w:hyperlink w:anchor="_Toc530439345" w:history="1">
             <w:r>
               <w:rPr>
-                <w:rStyle w:val="Hyperlink"/>
+                <w:rStyle w:val="Hiperligao"/>
                 <w:rFonts w:ascii="Berlin Sans FB" w:hAnsi="Berlin Sans FB"/>
                 <w:noProof/>
                 <w:lang w:val="pt-PT"/>
@@ -1166,7 +1166,7 @@
         </w:p>
         <w:p>
           <w:pPr>
-            <w:pStyle w:val="TOC2"/>
+            <w:pStyle w:val="ndice2"/>
             <w:tabs>
               <w:tab w:val="right" w:leader="dot" w:pos="8828"/>
             </w:tabs>
@@ -1178,7 +1178,7 @@
           <w:hyperlink w:anchor="_Toc530439346" w:history="1">
             <w:r>
               <w:rPr>
-                <w:rStyle w:val="Hyperlink"/>
+                <w:rStyle w:val="Hiperligao"/>
                 <w:noProof/>
                 <w:lang w:val="pt-PT"/>
               </w:rPr>
@@ -1236,7 +1236,7 @@
         </w:p>
         <w:p>
           <w:pPr>
-            <w:pStyle w:val="TOC2"/>
+            <w:pStyle w:val="ndice2"/>
             <w:tabs>
               <w:tab w:val="right" w:leader="dot" w:pos="8828"/>
             </w:tabs>
@@ -1248,7 +1248,7 @@
           <w:hyperlink w:anchor="_Toc530439347" w:history="1">
             <w:r>
               <w:rPr>
-                <w:rStyle w:val="Hyperlink"/>
+                <w:rStyle w:val="Hiperligao"/>
                 <w:noProof/>
                 <w:lang w:val="pt-PT"/>
               </w:rPr>
@@ -1306,7 +1306,7 @@
         </w:p>
         <w:p>
           <w:pPr>
-            <w:pStyle w:val="TOC2"/>
+            <w:pStyle w:val="ndice2"/>
             <w:tabs>
               <w:tab w:val="right" w:leader="dot" w:pos="8828"/>
             </w:tabs>
@@ -1318,7 +1318,7 @@
           <w:hyperlink w:anchor="_Toc530439348" w:history="1">
             <w:r>
               <w:rPr>
-                <w:rStyle w:val="Hyperlink"/>
+                <w:rStyle w:val="Hiperligao"/>
                 <w:noProof/>
                 <w:lang w:val="pt-PT"/>
               </w:rPr>
@@ -1376,7 +1376,7 @@
         </w:p>
         <w:p>
           <w:pPr>
-            <w:pStyle w:val="TOC2"/>
+            <w:pStyle w:val="ndice2"/>
             <w:tabs>
               <w:tab w:val="right" w:leader="dot" w:pos="8828"/>
             </w:tabs>
@@ -1388,7 +1388,7 @@
           <w:hyperlink w:anchor="_Toc530439349" w:history="1">
             <w:r>
               <w:rPr>
-                <w:rStyle w:val="Hyperlink"/>
+                <w:rStyle w:val="Hiperligao"/>
                 <w:noProof/>
                 <w:lang w:val="pt-PT"/>
               </w:rPr>
@@ -1446,7 +1446,7 @@
         </w:p>
         <w:p>
           <w:pPr>
-            <w:pStyle w:val="TOC2"/>
+            <w:pStyle w:val="ndice2"/>
             <w:tabs>
               <w:tab w:val="right" w:leader="dot" w:pos="8828"/>
             </w:tabs>
@@ -1458,7 +1458,7 @@
           <w:hyperlink w:anchor="_Toc530439350" w:history="1">
             <w:r>
               <w:rPr>
-                <w:rStyle w:val="Hyperlink"/>
+                <w:rStyle w:val="Hiperligao"/>
                 <w:noProof/>
                 <w:lang w:val="pt-PT"/>
               </w:rPr>
@@ -1516,7 +1516,7 @@
         </w:p>
         <w:p>
           <w:pPr>
-            <w:pStyle w:val="TOC2"/>
+            <w:pStyle w:val="ndice2"/>
             <w:tabs>
               <w:tab w:val="right" w:leader="dot" w:pos="8828"/>
             </w:tabs>
@@ -1528,7 +1528,7 @@
           <w:hyperlink w:anchor="_Toc530439352" w:history="1">
             <w:r>
               <w:rPr>
-                <w:rStyle w:val="Hyperlink"/>
+                <w:rStyle w:val="Hiperligao"/>
                 <w:noProof/>
                 <w:lang w:val="pt-PT"/>
               </w:rPr>
@@ -1586,7 +1586,7 @@
         </w:p>
         <w:p>
           <w:pPr>
-            <w:pStyle w:val="TOC2"/>
+            <w:pStyle w:val="ndice2"/>
             <w:tabs>
               <w:tab w:val="right" w:leader="dot" w:pos="8828"/>
             </w:tabs>
@@ -1598,7 +1598,7 @@
           <w:hyperlink w:anchor="_Toc530439354" w:history="1">
             <w:r>
               <w:rPr>
-                <w:rStyle w:val="Hyperlink"/>
+                <w:rStyle w:val="Hiperligao"/>
                 <w:noProof/>
                 <w:lang w:val="pt-PT"/>
               </w:rPr>
@@ -1656,7 +1656,7 @@
         </w:p>
         <w:p>
           <w:pPr>
-            <w:pStyle w:val="TOC2"/>
+            <w:pStyle w:val="ndice2"/>
             <w:tabs>
               <w:tab w:val="right" w:leader="dot" w:pos="8828"/>
             </w:tabs>
@@ -1668,7 +1668,7 @@
           <w:hyperlink w:anchor="_Toc530439356" w:history="1">
             <w:r>
               <w:rPr>
-                <w:rStyle w:val="Hyperlink"/>
+                <w:rStyle w:val="Hiperligao"/>
                 <w:noProof/>
                 <w:lang w:val="pt-PT"/>
               </w:rPr>
@@ -1726,7 +1726,7 @@
         </w:p>
         <w:p>
           <w:pPr>
-            <w:pStyle w:val="TOC1"/>
+            <w:pStyle w:val="ndice1"/>
             <w:tabs>
               <w:tab w:val="right" w:leader="dot" w:pos="8828"/>
             </w:tabs>
@@ -1738,7 +1738,7 @@
           <w:hyperlink w:anchor="_Toc530439358" w:history="1">
             <w:r>
               <w:rPr>
-                <w:rStyle w:val="Hyperlink"/>
+                <w:rStyle w:val="Hiperligao"/>
                 <w:rFonts w:ascii="Berlin Sans FB" w:hAnsi="Berlin Sans FB"/>
                 <w:noProof/>
                 <w:lang w:val="pt-PT"/>
@@ -1797,7 +1797,7 @@
         </w:p>
         <w:p>
           <w:pPr>
-            <w:pStyle w:val="TOC2"/>
+            <w:pStyle w:val="ndice2"/>
             <w:tabs>
               <w:tab w:val="right" w:leader="dot" w:pos="8828"/>
             </w:tabs>
@@ -1809,7 +1809,7 @@
           <w:hyperlink w:anchor="_Toc530439359" w:history="1">
             <w:r>
               <w:rPr>
-                <w:rStyle w:val="Hyperlink"/>
+                <w:rStyle w:val="Hiperligao"/>
                 <w:noProof/>
                 <w:lang w:val="pt-PT"/>
               </w:rPr>
@@ -1867,7 +1867,7 @@
         </w:p>
         <w:p>
           <w:pPr>
-            <w:pStyle w:val="TOC2"/>
+            <w:pStyle w:val="ndice2"/>
             <w:tabs>
               <w:tab w:val="right" w:leader="dot" w:pos="8828"/>
             </w:tabs>
@@ -1879,7 +1879,7 @@
           <w:hyperlink w:anchor="_Toc530439360" w:history="1">
             <w:r>
               <w:rPr>
-                <w:rStyle w:val="Hyperlink"/>
+                <w:rStyle w:val="Hiperligao"/>
                 <w:noProof/>
                 <w:lang w:val="pt-PT"/>
               </w:rPr>
@@ -1937,7 +1937,7 @@
         </w:p>
         <w:p>
           <w:pPr>
-            <w:pStyle w:val="TOC2"/>
+            <w:pStyle w:val="ndice2"/>
             <w:tabs>
               <w:tab w:val="right" w:leader="dot" w:pos="8828"/>
             </w:tabs>
@@ -1949,7 +1949,7 @@
           <w:hyperlink w:anchor="_Toc530439361" w:history="1">
             <w:r>
               <w:rPr>
-                <w:rStyle w:val="Hyperlink"/>
+                <w:rStyle w:val="Hiperligao"/>
                 <w:noProof/>
                 <w:lang w:val="pt-PT"/>
               </w:rPr>
@@ -2007,7 +2007,7 @@
         </w:p>
         <w:p>
           <w:pPr>
-            <w:pStyle w:val="TOC2"/>
+            <w:pStyle w:val="ndice2"/>
             <w:tabs>
               <w:tab w:val="right" w:leader="dot" w:pos="8828"/>
             </w:tabs>
@@ -2019,7 +2019,7 @@
           <w:hyperlink w:anchor="_Toc530439362" w:history="1">
             <w:r>
               <w:rPr>
-                <w:rStyle w:val="Hyperlink"/>
+                <w:rStyle w:val="Hiperligao"/>
                 <w:rFonts w:ascii="Berlin Sans FB" w:hAnsi="Berlin Sans FB"/>
                 <w:noProof/>
                 <w:lang w:val="pt-PT"/>
@@ -2078,7 +2078,7 @@
         </w:p>
         <w:p>
           <w:pPr>
-            <w:pStyle w:val="TOC2"/>
+            <w:pStyle w:val="ndice2"/>
             <w:tabs>
               <w:tab w:val="right" w:leader="dot" w:pos="8828"/>
             </w:tabs>
@@ -2090,7 +2090,7 @@
           <w:hyperlink w:anchor="_Toc530439363" w:history="1">
             <w:r>
               <w:rPr>
-                <w:rStyle w:val="Hyperlink"/>
+                <w:rStyle w:val="Hiperligao"/>
                 <w:noProof/>
                 <w:lang w:val="pt-PT"/>
               </w:rPr>
@@ -2148,7 +2148,7 @@
         </w:p>
         <w:p>
           <w:pPr>
-            <w:pStyle w:val="TOC2"/>
+            <w:pStyle w:val="ndice2"/>
             <w:tabs>
               <w:tab w:val="right" w:leader="dot" w:pos="8828"/>
             </w:tabs>
@@ -2160,7 +2160,7 @@
           <w:hyperlink w:anchor="_Toc530439364" w:history="1">
             <w:r>
               <w:rPr>
-                <w:rStyle w:val="Hyperlink"/>
+                <w:rStyle w:val="Hiperligao"/>
                 <w:noProof/>
                 <w:lang w:val="pt-PT"/>
               </w:rPr>
@@ -2218,7 +2218,7 @@
         </w:p>
         <w:p>
           <w:pPr>
-            <w:pStyle w:val="TOC2"/>
+            <w:pStyle w:val="ndice2"/>
             <w:tabs>
               <w:tab w:val="right" w:leader="dot" w:pos="8828"/>
             </w:tabs>
@@ -2230,7 +2230,7 @@
           <w:hyperlink w:anchor="_Toc530439365" w:history="1">
             <w:r>
               <w:rPr>
-                <w:rStyle w:val="Hyperlink"/>
+                <w:rStyle w:val="Hiperligao"/>
                 <w:noProof/>
                 <w:lang w:val="pt-PT"/>
               </w:rPr>
@@ -2288,7 +2288,7 @@
         </w:p>
         <w:p>
           <w:pPr>
-            <w:pStyle w:val="TOC2"/>
+            <w:pStyle w:val="ndice2"/>
             <w:tabs>
               <w:tab w:val="right" w:leader="dot" w:pos="8828"/>
             </w:tabs>
@@ -2300,7 +2300,7 @@
           <w:hyperlink w:anchor="_Toc530439366" w:history="1">
             <w:r>
               <w:rPr>
-                <w:rStyle w:val="Hyperlink"/>
+                <w:rStyle w:val="Hiperligao"/>
                 <w:noProof/>
                 <w:lang w:val="pt-PT"/>
               </w:rPr>
@@ -2358,7 +2358,7 @@
         </w:p>
         <w:p>
           <w:pPr>
-            <w:pStyle w:val="TOC2"/>
+            <w:pStyle w:val="ndice2"/>
             <w:tabs>
               <w:tab w:val="right" w:leader="dot" w:pos="8828"/>
             </w:tabs>
@@ -2370,7 +2370,7 @@
           <w:hyperlink w:anchor="_Toc530439367" w:history="1">
             <w:r>
               <w:rPr>
-                <w:rStyle w:val="Hyperlink"/>
+                <w:rStyle w:val="Hiperligao"/>
                 <w:noProof/>
                 <w:lang w:val="pt-PT"/>
               </w:rPr>
@@ -2428,7 +2428,7 @@
         </w:p>
         <w:p>
           <w:pPr>
-            <w:pStyle w:val="TOC1"/>
+            <w:pStyle w:val="ndice1"/>
             <w:tabs>
               <w:tab w:val="right" w:leader="dot" w:pos="8828"/>
             </w:tabs>
@@ -2440,7 +2440,7 @@
           <w:hyperlink w:anchor="_Toc530439368" w:history="1">
             <w:r>
               <w:rPr>
-                <w:rStyle w:val="Hyperlink"/>
+                <w:rStyle w:val="Hiperligao"/>
                 <w:rFonts w:ascii="Berlin Sans FB" w:hAnsi="Berlin Sans FB"/>
                 <w:noProof/>
                 <w:lang w:val="pt-PT"/>
@@ -2499,7 +2499,7 @@
         </w:p>
         <w:p>
           <w:pPr>
-            <w:pStyle w:val="TOC2"/>
+            <w:pStyle w:val="ndice2"/>
             <w:tabs>
               <w:tab w:val="right" w:leader="dot" w:pos="8828"/>
             </w:tabs>
@@ -2511,7 +2511,7 @@
           <w:hyperlink w:anchor="_Toc530439369" w:history="1">
             <w:r>
               <w:rPr>
-                <w:rStyle w:val="Hyperlink"/>
+                <w:rStyle w:val="Hiperligao"/>
                 <w:noProof/>
                 <w:lang w:val="pt-PT"/>
               </w:rPr>
@@ -2569,7 +2569,7 @@
         </w:p>
         <w:p>
           <w:pPr>
-            <w:pStyle w:val="TOC2"/>
+            <w:pStyle w:val="ndice2"/>
             <w:tabs>
               <w:tab w:val="right" w:leader="dot" w:pos="8828"/>
             </w:tabs>
@@ -2581,7 +2581,7 @@
           <w:hyperlink w:anchor="_Toc530439370" w:history="1">
             <w:r>
               <w:rPr>
-                <w:rStyle w:val="Hyperlink"/>
+                <w:rStyle w:val="Hiperligao"/>
                 <w:noProof/>
                 <w:lang w:val="pt-PT"/>
               </w:rPr>
@@ -2639,7 +2639,7 @@
         </w:p>
         <w:p>
           <w:pPr>
-            <w:pStyle w:val="TOC2"/>
+            <w:pStyle w:val="ndice2"/>
             <w:tabs>
               <w:tab w:val="right" w:leader="dot" w:pos="8828"/>
             </w:tabs>
@@ -2651,7 +2651,7 @@
           <w:hyperlink w:anchor="_Toc530439371" w:history="1">
             <w:r>
               <w:rPr>
-                <w:rStyle w:val="Hyperlink"/>
+                <w:rStyle w:val="Hiperligao"/>
                 <w:noProof/>
                 <w:lang w:val="pt-PT"/>
               </w:rPr>
@@ -2709,7 +2709,7 @@
         </w:p>
         <w:p>
           <w:pPr>
-            <w:pStyle w:val="TOC2"/>
+            <w:pStyle w:val="ndice2"/>
             <w:tabs>
               <w:tab w:val="right" w:leader="dot" w:pos="8828"/>
             </w:tabs>
@@ -2721,7 +2721,7 @@
           <w:hyperlink w:anchor="_Toc530439372" w:history="1">
             <w:r>
               <w:rPr>
-                <w:rStyle w:val="Hyperlink"/>
+                <w:rStyle w:val="Hiperligao"/>
                 <w:noProof/>
                 <w:lang w:val="pt-PT"/>
               </w:rPr>
@@ -2779,7 +2779,7 @@
         </w:p>
         <w:p>
           <w:pPr>
-            <w:pStyle w:val="TOC2"/>
+            <w:pStyle w:val="ndice2"/>
             <w:tabs>
               <w:tab w:val="right" w:leader="dot" w:pos="8828"/>
             </w:tabs>
@@ -2791,7 +2791,7 @@
           <w:hyperlink w:anchor="_Toc530439373" w:history="1">
             <w:r>
               <w:rPr>
-                <w:rStyle w:val="Hyperlink"/>
+                <w:rStyle w:val="Hiperligao"/>
                 <w:noProof/>
                 <w:lang w:val="pt-PT"/>
               </w:rPr>
@@ -2849,7 +2849,7 @@
         </w:p>
         <w:p>
           <w:pPr>
-            <w:pStyle w:val="TOC2"/>
+            <w:pStyle w:val="ndice2"/>
             <w:tabs>
               <w:tab w:val="right" w:leader="dot" w:pos="8828"/>
             </w:tabs>
@@ -2861,7 +2861,7 @@
           <w:hyperlink w:anchor="_Toc530439374" w:history="1">
             <w:r>
               <w:rPr>
-                <w:rStyle w:val="Hyperlink"/>
+                <w:rStyle w:val="Hiperligao"/>
                 <w:noProof/>
                 <w:lang w:val="pt-PT"/>
               </w:rPr>
@@ -2919,7 +2919,7 @@
         </w:p>
         <w:p>
           <w:pPr>
-            <w:pStyle w:val="TOC1"/>
+            <w:pStyle w:val="ndice1"/>
             <w:tabs>
               <w:tab w:val="right" w:leader="dot" w:pos="8828"/>
             </w:tabs>
@@ -2931,7 +2931,7 @@
           <w:hyperlink w:anchor="_Toc530439375" w:history="1">
             <w:r>
               <w:rPr>
-                <w:rStyle w:val="Hyperlink"/>
+                <w:rStyle w:val="Hiperligao"/>
                 <w:rFonts w:ascii="Berlin Sans FB" w:hAnsi="Berlin Sans FB"/>
                 <w:noProof/>
                 <w:lang w:val="pt-PT"/>
@@ -2990,7 +2990,7 @@
         </w:p>
         <w:p>
           <w:pPr>
-            <w:pStyle w:val="TOC2"/>
+            <w:pStyle w:val="ndice2"/>
             <w:tabs>
               <w:tab w:val="right" w:leader="dot" w:pos="8828"/>
             </w:tabs>
@@ -3002,7 +3002,7 @@
           <w:hyperlink w:anchor="_Toc530439376" w:history="1">
             <w:r>
               <w:rPr>
-                <w:rStyle w:val="Hyperlink"/>
+                <w:rStyle w:val="Hiperligao"/>
                 <w:noProof/>
                 <w:lang w:val="pt-PT"/>
               </w:rPr>
@@ -3060,7 +3060,7 @@
         </w:p>
         <w:p>
           <w:pPr>
-            <w:pStyle w:val="TOC2"/>
+            <w:pStyle w:val="ndice2"/>
             <w:tabs>
               <w:tab w:val="right" w:leader="dot" w:pos="8828"/>
             </w:tabs>
@@ -3072,7 +3072,7 @@
           <w:hyperlink w:anchor="_Toc530439377" w:history="1">
             <w:r>
               <w:rPr>
-                <w:rStyle w:val="Hyperlink"/>
+                <w:rStyle w:val="Hiperligao"/>
                 <w:noProof/>
                 <w:lang w:val="pt-PT"/>
               </w:rPr>
@@ -3130,7 +3130,7 @@
         </w:p>
         <w:p>
           <w:pPr>
-            <w:pStyle w:val="TOC2"/>
+            <w:pStyle w:val="ndice2"/>
             <w:tabs>
               <w:tab w:val="right" w:leader="dot" w:pos="8828"/>
             </w:tabs>
@@ -3142,7 +3142,7 @@
           <w:hyperlink w:anchor="_Toc530439378" w:history="1">
             <w:r>
               <w:rPr>
-                <w:rStyle w:val="Hyperlink"/>
+                <w:rStyle w:val="Hiperligao"/>
                 <w:noProof/>
                 <w:lang w:val="pt-PT"/>
               </w:rPr>
@@ -3200,7 +3200,7 @@
         </w:p>
         <w:p>
           <w:pPr>
-            <w:pStyle w:val="TOC2"/>
+            <w:pStyle w:val="ndice2"/>
             <w:tabs>
               <w:tab w:val="right" w:leader="dot" w:pos="8828"/>
             </w:tabs>
@@ -3212,7 +3212,7 @@
           <w:hyperlink w:anchor="_Toc530439379" w:history="1">
             <w:r>
               <w:rPr>
-                <w:rStyle w:val="Hyperlink"/>
+                <w:rStyle w:val="Hiperligao"/>
                 <w:noProof/>
                 <w:lang w:val="pt-PT"/>
               </w:rPr>
@@ -3270,7 +3270,7 @@
         </w:p>
         <w:p>
           <w:pPr>
-            <w:pStyle w:val="TOC2"/>
+            <w:pStyle w:val="ndice2"/>
             <w:tabs>
               <w:tab w:val="right" w:leader="dot" w:pos="8828"/>
             </w:tabs>
@@ -3282,7 +3282,7 @@
           <w:hyperlink w:anchor="_Toc530439380" w:history="1">
             <w:r>
               <w:rPr>
-                <w:rStyle w:val="Hyperlink"/>
+                <w:rStyle w:val="Hiperligao"/>
                 <w:noProof/>
                 <w:lang w:val="pt-PT"/>
               </w:rPr>
@@ -3340,7 +3340,7 @@
         </w:p>
         <w:p>
           <w:pPr>
-            <w:pStyle w:val="TOC2"/>
+            <w:pStyle w:val="ndice2"/>
             <w:tabs>
               <w:tab w:val="right" w:leader="dot" w:pos="8828"/>
             </w:tabs>
@@ -3352,7 +3352,7 @@
           <w:hyperlink w:anchor="_Toc530439381" w:history="1">
             <w:r>
               <w:rPr>
-                <w:rStyle w:val="Hyperlink"/>
+                <w:rStyle w:val="Hiperligao"/>
                 <w:noProof/>
                 <w:lang w:val="pt-PT"/>
               </w:rPr>
@@ -3410,7 +3410,7 @@
         </w:p>
         <w:p>
           <w:pPr>
-            <w:pStyle w:val="TOC2"/>
+            <w:pStyle w:val="ndice2"/>
             <w:tabs>
               <w:tab w:val="right" w:leader="dot" w:pos="8828"/>
             </w:tabs>
@@ -3422,7 +3422,7 @@
           <w:hyperlink w:anchor="_Toc530439382" w:history="1">
             <w:r>
               <w:rPr>
-                <w:rStyle w:val="Hyperlink"/>
+                <w:rStyle w:val="Hiperligao"/>
                 <w:noProof/>
                 <w:lang w:val="pt-PT"/>
               </w:rPr>
@@ -3480,7 +3480,7 @@
         </w:p>
         <w:p>
           <w:pPr>
-            <w:pStyle w:val="TOC2"/>
+            <w:pStyle w:val="ndice2"/>
             <w:tabs>
               <w:tab w:val="right" w:leader="dot" w:pos="8828"/>
             </w:tabs>
@@ -3492,7 +3492,7 @@
           <w:hyperlink w:anchor="_Toc530439383" w:history="1">
             <w:r>
               <w:rPr>
-                <w:rStyle w:val="Hyperlink"/>
+                <w:rStyle w:val="Hiperligao"/>
                 <w:noProof/>
                 <w:lang w:val="pt-PT"/>
               </w:rPr>
@@ -3550,7 +3550,7 @@
         </w:p>
         <w:p>
           <w:pPr>
-            <w:pStyle w:val="TOC2"/>
+            <w:pStyle w:val="ndice2"/>
             <w:tabs>
               <w:tab w:val="right" w:leader="dot" w:pos="8828"/>
             </w:tabs>
@@ -3562,7 +3562,7 @@
           <w:hyperlink w:anchor="_Toc530439384" w:history="1">
             <w:r>
               <w:rPr>
-                <w:rStyle w:val="Hyperlink"/>
+                <w:rStyle w:val="Hiperligao"/>
                 <w:noProof/>
                 <w:lang w:val="pt-PT"/>
               </w:rPr>
@@ -3620,7 +3620,7 @@
         </w:p>
         <w:p>
           <w:pPr>
-            <w:pStyle w:val="TOC2"/>
+            <w:pStyle w:val="ndice2"/>
             <w:tabs>
               <w:tab w:val="right" w:leader="dot" w:pos="8828"/>
             </w:tabs>
@@ -3632,7 +3632,7 @@
           <w:hyperlink w:anchor="_Toc530439385" w:history="1">
             <w:r>
               <w:rPr>
-                <w:rStyle w:val="Hyperlink"/>
+                <w:rStyle w:val="Hiperligao"/>
                 <w:noProof/>
                 <w:lang w:val="pt-PT"/>
               </w:rPr>
@@ -3690,7 +3690,7 @@
         </w:p>
         <w:p>
           <w:pPr>
-            <w:pStyle w:val="TOC1"/>
+            <w:pStyle w:val="ndice1"/>
             <w:tabs>
               <w:tab w:val="right" w:leader="dot" w:pos="8828"/>
             </w:tabs>
@@ -3702,7 +3702,7 @@
           <w:hyperlink w:anchor="_Toc530439386" w:history="1">
             <w:r>
               <w:rPr>
-                <w:rStyle w:val="Hyperlink"/>
+                <w:rStyle w:val="Hiperligao"/>
                 <w:rFonts w:ascii="Berlin Sans FB" w:hAnsi="Berlin Sans FB"/>
                 <w:noProof/>
                 <w:lang w:val="pt-PT"/>
@@ -3773,7 +3773,7 @@
     </w:sdt>
     <w:p>
       <w:pPr>
-        <w:pStyle w:val="Heading1"/>
+        <w:pStyle w:val="Ttulo1"/>
         <w:rPr>
           <w:rFonts w:ascii="Berlin Sans FB" w:hAnsi="Berlin Sans FB"/>
           <w:sz w:val="40"/>
@@ -3847,7 +3847,7 @@
     </w:p>
     <w:p>
       <w:pPr>
-        <w:pStyle w:val="Heading1"/>
+        <w:pStyle w:val="Ttulo1"/>
         <w:rPr>
           <w:rFonts w:ascii="Berlin Sans FB" w:hAnsi="Berlin Sans FB"/>
           <w:sz w:val="40"/>
@@ -3867,160 +3867,160 @@
     </w:p>
     <w:p>
       <w:pPr>
-        <w:pStyle w:val="Title"/>
-        <w:rPr>
-          <w:lang w:val="pt-PT"/>
-        </w:rPr>
-      </w:pPr>
-    </w:p>
-    <w:p>
-      <w:pPr>
-        <w:pStyle w:val="Title"/>
-        <w:rPr>
-          <w:lang w:val="pt-PT"/>
-        </w:rPr>
-      </w:pPr>
-    </w:p>
-    <w:p>
-      <w:pPr>
-        <w:pStyle w:val="Title"/>
-        <w:rPr>
-          <w:lang w:val="pt-PT"/>
-        </w:rPr>
-      </w:pPr>
-    </w:p>
-    <w:p>
-      <w:pPr>
-        <w:pStyle w:val="Title"/>
-        <w:rPr>
-          <w:lang w:val="pt-PT"/>
-        </w:rPr>
-      </w:pPr>
-    </w:p>
-    <w:p>
-      <w:pPr>
-        <w:pStyle w:val="Title"/>
-        <w:rPr>
-          <w:lang w:val="pt-PT"/>
-        </w:rPr>
-      </w:pPr>
-    </w:p>
-    <w:p>
-      <w:pPr>
-        <w:pStyle w:val="Title"/>
-        <w:rPr>
-          <w:lang w:val="pt-PT"/>
-        </w:rPr>
-      </w:pPr>
-    </w:p>
-    <w:p>
-      <w:pPr>
-        <w:pStyle w:val="Title"/>
-        <w:rPr>
-          <w:lang w:val="pt-PT"/>
-        </w:rPr>
-      </w:pPr>
-    </w:p>
-    <w:p>
-      <w:pPr>
-        <w:pStyle w:val="Title"/>
-        <w:rPr>
-          <w:lang w:val="pt-PT"/>
-        </w:rPr>
-      </w:pPr>
-    </w:p>
-    <w:p>
-      <w:pPr>
-        <w:pStyle w:val="Title"/>
-        <w:rPr>
-          <w:lang w:val="pt-PT"/>
-        </w:rPr>
-      </w:pPr>
-    </w:p>
-    <w:p>
-      <w:pPr>
-        <w:pStyle w:val="Title"/>
-        <w:rPr>
-          <w:lang w:val="pt-PT"/>
-        </w:rPr>
-      </w:pPr>
-    </w:p>
-    <w:p>
-      <w:pPr>
-        <w:pStyle w:val="Title"/>
-        <w:rPr>
-          <w:lang w:val="pt-PT"/>
-        </w:rPr>
-      </w:pPr>
-    </w:p>
-    <w:p>
-      <w:pPr>
-        <w:pStyle w:val="Title"/>
-        <w:rPr>
-          <w:lang w:val="pt-PT"/>
-        </w:rPr>
-      </w:pPr>
-    </w:p>
-    <w:p>
-      <w:pPr>
-        <w:pStyle w:val="Title"/>
-        <w:rPr>
-          <w:lang w:val="pt-PT"/>
-        </w:rPr>
-      </w:pPr>
-    </w:p>
-    <w:p>
-      <w:pPr>
-        <w:rPr>
-          <w:lang w:val="pt-PT"/>
-        </w:rPr>
-      </w:pPr>
-    </w:p>
-    <w:p>
-      <w:pPr>
-        <w:rPr>
-          <w:lang w:val="pt-PT"/>
-        </w:rPr>
-      </w:pPr>
-    </w:p>
-    <w:p>
-      <w:pPr>
-        <w:rPr>
-          <w:lang w:val="pt-PT"/>
-        </w:rPr>
-      </w:pPr>
-    </w:p>
-    <w:p>
-      <w:pPr>
-        <w:rPr>
-          <w:lang w:val="pt-PT"/>
-        </w:rPr>
-      </w:pPr>
-    </w:p>
-    <w:p>
-      <w:pPr>
-        <w:rPr>
-          <w:lang w:val="pt-PT"/>
-        </w:rPr>
-      </w:pPr>
-    </w:p>
-    <w:p>
-      <w:pPr>
-        <w:rPr>
-          <w:lang w:val="pt-PT"/>
-        </w:rPr>
-      </w:pPr>
-    </w:p>
-    <w:p>
-      <w:pPr>
-        <w:rPr>
-          <w:lang w:val="pt-PT"/>
-        </w:rPr>
-      </w:pPr>
-    </w:p>
-    <w:p>
-      <w:pPr>
-        <w:pStyle w:val="Heading1"/>
+        <w:pStyle w:val="Ttulo"/>
+        <w:rPr>
+          <w:lang w:val="pt-PT"/>
+        </w:rPr>
+      </w:pPr>
+    </w:p>
+    <w:p>
+      <w:pPr>
+        <w:pStyle w:val="Ttulo"/>
+        <w:rPr>
+          <w:lang w:val="pt-PT"/>
+        </w:rPr>
+      </w:pPr>
+    </w:p>
+    <w:p>
+      <w:pPr>
+        <w:pStyle w:val="Ttulo"/>
+        <w:rPr>
+          <w:lang w:val="pt-PT"/>
+        </w:rPr>
+      </w:pPr>
+    </w:p>
+    <w:p>
+      <w:pPr>
+        <w:pStyle w:val="Ttulo"/>
+        <w:rPr>
+          <w:lang w:val="pt-PT"/>
+        </w:rPr>
+      </w:pPr>
+    </w:p>
+    <w:p>
+      <w:pPr>
+        <w:pStyle w:val="Ttulo"/>
+        <w:rPr>
+          <w:lang w:val="pt-PT"/>
+        </w:rPr>
+      </w:pPr>
+    </w:p>
+    <w:p>
+      <w:pPr>
+        <w:pStyle w:val="Ttulo"/>
+        <w:rPr>
+          <w:lang w:val="pt-PT"/>
+        </w:rPr>
+      </w:pPr>
+    </w:p>
+    <w:p>
+      <w:pPr>
+        <w:pStyle w:val="Ttulo"/>
+        <w:rPr>
+          <w:lang w:val="pt-PT"/>
+        </w:rPr>
+      </w:pPr>
+    </w:p>
+    <w:p>
+      <w:pPr>
+        <w:pStyle w:val="Ttulo"/>
+        <w:rPr>
+          <w:lang w:val="pt-PT"/>
+        </w:rPr>
+      </w:pPr>
+    </w:p>
+    <w:p>
+      <w:pPr>
+        <w:pStyle w:val="Ttulo"/>
+        <w:rPr>
+          <w:lang w:val="pt-PT"/>
+        </w:rPr>
+      </w:pPr>
+    </w:p>
+    <w:p>
+      <w:pPr>
+        <w:pStyle w:val="Ttulo"/>
+        <w:rPr>
+          <w:lang w:val="pt-PT"/>
+        </w:rPr>
+      </w:pPr>
+    </w:p>
+    <w:p>
+      <w:pPr>
+        <w:pStyle w:val="Ttulo"/>
+        <w:rPr>
+          <w:lang w:val="pt-PT"/>
+        </w:rPr>
+      </w:pPr>
+    </w:p>
+    <w:p>
+      <w:pPr>
+        <w:pStyle w:val="Ttulo"/>
+        <w:rPr>
+          <w:lang w:val="pt-PT"/>
+        </w:rPr>
+      </w:pPr>
+    </w:p>
+    <w:p>
+      <w:pPr>
+        <w:pStyle w:val="Ttulo"/>
+        <w:rPr>
+          <w:lang w:val="pt-PT"/>
+        </w:rPr>
+      </w:pPr>
+    </w:p>
+    <w:p>
+      <w:pPr>
+        <w:rPr>
+          <w:lang w:val="pt-PT"/>
+        </w:rPr>
+      </w:pPr>
+    </w:p>
+    <w:p>
+      <w:pPr>
+        <w:rPr>
+          <w:lang w:val="pt-PT"/>
+        </w:rPr>
+      </w:pPr>
+    </w:p>
+    <w:p>
+      <w:pPr>
+        <w:rPr>
+          <w:lang w:val="pt-PT"/>
+        </w:rPr>
+      </w:pPr>
+    </w:p>
+    <w:p>
+      <w:pPr>
+        <w:rPr>
+          <w:lang w:val="pt-PT"/>
+        </w:rPr>
+      </w:pPr>
+    </w:p>
+    <w:p>
+      <w:pPr>
+        <w:rPr>
+          <w:lang w:val="pt-PT"/>
+        </w:rPr>
+      </w:pPr>
+    </w:p>
+    <w:p>
+      <w:pPr>
+        <w:rPr>
+          <w:lang w:val="pt-PT"/>
+        </w:rPr>
+      </w:pPr>
+    </w:p>
+    <w:p>
+      <w:pPr>
+        <w:rPr>
+          <w:lang w:val="pt-PT"/>
+        </w:rPr>
+      </w:pPr>
+    </w:p>
+    <w:p>
+      <w:pPr>
+        <w:pStyle w:val="Ttulo1"/>
         <w:rPr>
           <w:rFonts w:ascii="Berlin Sans FB" w:hAnsi="Berlin Sans FB"/>
           <w:sz w:val="40"/>
@@ -4041,7 +4041,7 @@
     </w:p>
     <w:p>
       <w:pPr>
-        <w:pStyle w:val="Heading2"/>
+        <w:pStyle w:val="Ttulo2"/>
         <w:rPr>
           <w:sz w:val="28"/>
           <w:lang w:val="pt-PT"/>
@@ -4121,7 +4121,7 @@
     </w:p>
     <w:p>
       <w:pPr>
-        <w:pStyle w:val="Heading2"/>
+        <w:pStyle w:val="Ttulo2"/>
         <w:rPr>
           <w:sz w:val="28"/>
           <w:lang w:val="pt-PT"/>
@@ -6942,7 +6942,7 @@
     </w:p>
     <w:p>
       <w:pPr>
-        <w:pStyle w:val="Heading2"/>
+        <w:pStyle w:val="Ttulo2"/>
         <w:rPr>
           <w:sz w:val="28"/>
           <w:lang w:val="pt-PT"/>
@@ -6982,7 +6982,7 @@
     </w:p>
     <w:p>
       <w:pPr>
-        <w:pStyle w:val="Heading2"/>
+        <w:pStyle w:val="Ttulo2"/>
         <w:rPr>
           <w:sz w:val="28"/>
           <w:lang w:val="pt-PT"/>
@@ -7021,7 +7021,7 @@
     </w:p>
     <w:p>
       <w:pPr>
-        <w:pStyle w:val="Title"/>
+        <w:pStyle w:val="Ttulo"/>
         <w:rPr>
           <w:lang w:val="pt-PT"/>
         </w:rPr>
@@ -7090,7 +7090,7 @@
     </w:p>
     <w:p>
       <w:pPr>
-        <w:pStyle w:val="Heading2"/>
+        <w:pStyle w:val="Ttulo2"/>
         <w:rPr>
           <w:sz w:val="28"/>
           <w:lang w:val="pt-PT"/>
@@ -7232,7 +7232,7 @@
     </w:p>
     <w:p>
       <w:pPr>
-        <w:pStyle w:val="Heading2"/>
+        <w:pStyle w:val="Ttulo2"/>
         <w:rPr>
           <w:sz w:val="28"/>
           <w:lang w:val="pt-PT"/>
@@ -7272,7 +7272,7 @@
     </w:p>
     <w:p>
       <w:pPr>
-        <w:pStyle w:val="Title"/>
+        <w:pStyle w:val="Ttulo"/>
         <w:rPr>
           <w:lang w:val="pt-PT"/>
         </w:rPr>
@@ -7334,15 +7334,15 @@
     </w:p>
     <w:p>
       <w:pPr>
-        <w:pStyle w:val="Title"/>
-        <w:rPr>
-          <w:lang w:val="pt-PT"/>
-        </w:rPr>
-      </w:pPr>
-    </w:p>
-    <w:p>
-      <w:pPr>
-        <w:pStyle w:val="Heading2"/>
+        <w:pStyle w:val="Ttulo"/>
+        <w:rPr>
+          <w:lang w:val="pt-PT"/>
+        </w:rPr>
+      </w:pPr>
+    </w:p>
+    <w:p>
+      <w:pPr>
+        <w:pStyle w:val="Ttulo2"/>
         <w:rPr>
           <w:sz w:val="28"/>
           <w:lang w:val="pt-PT"/>
@@ -7374,7 +7374,7 @@
     </w:p>
     <w:p>
       <w:pPr>
-        <w:pStyle w:val="Title"/>
+        <w:pStyle w:val="Ttulo"/>
         <w:rPr>
           <w:lang w:val="pt-PT"/>
         </w:rPr>
@@ -7506,7 +7506,7 @@
     </w:p>
     <w:p>
       <w:pPr>
-        <w:pStyle w:val="Heading2"/>
+        <w:pStyle w:val="Ttulo2"/>
         <w:rPr>
           <w:sz w:val="28"/>
           <w:lang w:val="pt-PT"/>
@@ -7614,7 +7614,7 @@
     </w:p>
     <w:p>
       <w:pPr>
-        <w:pStyle w:val="Heading2"/>
+        <w:pStyle w:val="Ttulo2"/>
         <w:rPr>
           <w:sz w:val="28"/>
           <w:lang w:val="pt-PT"/>
@@ -7735,22 +7735,22 @@
     </w:p>
     <w:p>
       <w:pPr>
-        <w:pStyle w:val="Title"/>
-        <w:rPr>
-          <w:lang w:val="pt-PT"/>
-        </w:rPr>
-      </w:pPr>
-    </w:p>
-    <w:p>
-      <w:pPr>
-        <w:rPr>
-          <w:lang w:val="pt-PT"/>
-        </w:rPr>
-      </w:pPr>
-    </w:p>
-    <w:p>
-      <w:pPr>
-        <w:pStyle w:val="Heading1"/>
+        <w:pStyle w:val="Ttulo"/>
+        <w:rPr>
+          <w:lang w:val="pt-PT"/>
+        </w:rPr>
+      </w:pPr>
+    </w:p>
+    <w:p>
+      <w:pPr>
+        <w:rPr>
+          <w:lang w:val="pt-PT"/>
+        </w:rPr>
+      </w:pPr>
+    </w:p>
+    <w:p>
+      <w:pPr>
+        <w:pStyle w:val="Ttulo1"/>
         <w:rPr>
           <w:rFonts w:ascii="Berlin Sans FB" w:hAnsi="Berlin Sans FB"/>
           <w:sz w:val="40"/>
@@ -7771,7 +7771,7 @@
     </w:p>
     <w:p>
       <w:pPr>
-        <w:pStyle w:val="Heading2"/>
+        <w:pStyle w:val="Ttulo2"/>
         <w:rPr>
           <w:sz w:val="28"/>
           <w:lang w:val="pt-PT"/>
@@ -7850,7 +7850,7 @@
     </w:p>
     <w:p>
       <w:pPr>
-        <w:pStyle w:val="Heading2"/>
+        <w:pStyle w:val="Ttulo2"/>
         <w:rPr>
           <w:sz w:val="28"/>
           <w:lang w:val="pt-PT"/>
@@ -10908,7 +10908,7 @@
     </w:p>
     <w:p>
       <w:pPr>
-        <w:pStyle w:val="Heading2"/>
+        <w:pStyle w:val="Ttulo2"/>
         <w:rPr>
           <w:sz w:val="28"/>
           <w:lang w:val="pt-PT"/>
@@ -10989,7 +10989,7 @@
     </w:p>
     <w:p>
       <w:pPr>
-        <w:pStyle w:val="Heading2"/>
+        <w:pStyle w:val="Ttulo2"/>
         <w:rPr>
           <w:noProof/>
           <w:sz w:val="28"/>
@@ -11078,7 +11078,7 @@
     </w:p>
     <w:p>
       <w:pPr>
-        <w:pStyle w:val="Heading2"/>
+        <w:pStyle w:val="Ttulo2"/>
         <w:rPr>
           <w:sz w:val="28"/>
           <w:lang w:val="pt-PT"/>
@@ -11103,7 +11103,7 @@
     </w:p>
     <w:p>
       <w:pPr>
-        <w:pStyle w:val="Heading2"/>
+        <w:pStyle w:val="Ttulo2"/>
         <w:rPr>
           <w:sz w:val="28"/>
           <w:lang w:val="pt-PT"/>
@@ -11169,7 +11169,7 @@
     </w:p>
     <w:p>
       <w:pPr>
-        <w:pStyle w:val="Heading2"/>
+        <w:pStyle w:val="Ttulo2"/>
         <w:rPr>
           <w:sz w:val="28"/>
           <w:lang w:val="pt-PT"/>
@@ -11178,7 +11178,7 @@
     </w:p>
     <w:p>
       <w:pPr>
-        <w:pStyle w:val="Heading2"/>
+        <w:pStyle w:val="Ttulo2"/>
         <w:rPr>
           <w:sz w:val="28"/>
           <w:lang w:val="pt-PT"/>
@@ -11203,7 +11203,7 @@
     </w:p>
     <w:p>
       <w:pPr>
-        <w:pStyle w:val="Heading2"/>
+        <w:pStyle w:val="Ttulo2"/>
         <w:rPr>
           <w:sz w:val="28"/>
           <w:lang w:val="pt-PT"/>
@@ -11212,7 +11212,7 @@
     </w:p>
     <w:p>
       <w:pPr>
-        <w:pStyle w:val="Heading2"/>
+        <w:pStyle w:val="Ttulo2"/>
         <w:rPr>
           <w:sz w:val="28"/>
           <w:lang w:val="pt-PT"/>
@@ -11278,7 +11278,7 @@
     </w:p>
     <w:p>
       <w:pPr>
-        <w:pStyle w:val="Heading2"/>
+        <w:pStyle w:val="Ttulo2"/>
         <w:rPr>
           <w:sz w:val="28"/>
           <w:lang w:val="pt-PT"/>
@@ -11311,7 +11311,7 @@
     </w:p>
     <w:p>
       <w:pPr>
-        <w:pStyle w:val="Heading2"/>
+        <w:pStyle w:val="Ttulo2"/>
         <w:rPr>
           <w:sz w:val="28"/>
           <w:lang w:val="pt-PT"/>
@@ -11391,7 +11391,7 @@
     </w:p>
     <w:p>
       <w:pPr>
-        <w:pStyle w:val="Heading2"/>
+        <w:pStyle w:val="Ttulo2"/>
         <w:rPr>
           <w:sz w:val="28"/>
           <w:lang w:val="pt-PT"/>
@@ -11437,7 +11437,7 @@
     </w:p>
     <w:p>
       <w:pPr>
-        <w:pStyle w:val="Heading2"/>
+        <w:pStyle w:val="Ttulo2"/>
         <w:rPr>
           <w:sz w:val="28"/>
           <w:lang w:val="pt-PT"/>
@@ -11517,71 +11517,71 @@
     </w:p>
     <w:p>
       <w:pPr>
-        <w:pStyle w:val="Title"/>
-        <w:rPr>
-          <w:lang w:val="pt-PT"/>
-        </w:rPr>
-      </w:pPr>
-    </w:p>
-    <w:p>
-      <w:pPr>
-        <w:rPr>
-          <w:lang w:val="pt-PT"/>
-        </w:rPr>
-      </w:pPr>
-    </w:p>
-    <w:p>
-      <w:pPr>
-        <w:rPr>
-          <w:lang w:val="pt-PT"/>
-        </w:rPr>
-      </w:pPr>
-    </w:p>
-    <w:p>
-      <w:pPr>
-        <w:rPr>
-          <w:lang w:val="pt-PT"/>
-        </w:rPr>
-      </w:pPr>
-    </w:p>
-    <w:p>
-      <w:pPr>
-        <w:rPr>
-          <w:lang w:val="pt-PT"/>
-        </w:rPr>
-      </w:pPr>
-    </w:p>
-    <w:p>
-      <w:pPr>
-        <w:rPr>
-          <w:lang w:val="pt-PT"/>
-        </w:rPr>
-      </w:pPr>
-    </w:p>
-    <w:p>
-      <w:pPr>
-        <w:rPr>
-          <w:lang w:val="pt-PT"/>
-        </w:rPr>
-      </w:pPr>
-    </w:p>
-    <w:p>
-      <w:pPr>
-        <w:rPr>
-          <w:lang w:val="pt-PT"/>
-        </w:rPr>
-      </w:pPr>
-    </w:p>
-    <w:p>
-      <w:pPr>
-        <w:rPr>
-          <w:lang w:val="pt-PT"/>
-        </w:rPr>
-      </w:pPr>
-    </w:p>
-    <w:p>
-      <w:pPr>
-        <w:pStyle w:val="Heading1"/>
+        <w:pStyle w:val="Ttulo"/>
+        <w:rPr>
+          <w:lang w:val="pt-PT"/>
+        </w:rPr>
+      </w:pPr>
+    </w:p>
+    <w:p>
+      <w:pPr>
+        <w:rPr>
+          <w:lang w:val="pt-PT"/>
+        </w:rPr>
+      </w:pPr>
+    </w:p>
+    <w:p>
+      <w:pPr>
+        <w:rPr>
+          <w:lang w:val="pt-PT"/>
+        </w:rPr>
+      </w:pPr>
+    </w:p>
+    <w:p>
+      <w:pPr>
+        <w:rPr>
+          <w:lang w:val="pt-PT"/>
+        </w:rPr>
+      </w:pPr>
+    </w:p>
+    <w:p>
+      <w:pPr>
+        <w:rPr>
+          <w:lang w:val="pt-PT"/>
+        </w:rPr>
+      </w:pPr>
+    </w:p>
+    <w:p>
+      <w:pPr>
+        <w:rPr>
+          <w:lang w:val="pt-PT"/>
+        </w:rPr>
+      </w:pPr>
+    </w:p>
+    <w:p>
+      <w:pPr>
+        <w:rPr>
+          <w:lang w:val="pt-PT"/>
+        </w:rPr>
+      </w:pPr>
+    </w:p>
+    <w:p>
+      <w:pPr>
+        <w:rPr>
+          <w:lang w:val="pt-PT"/>
+        </w:rPr>
+      </w:pPr>
+    </w:p>
+    <w:p>
+      <w:pPr>
+        <w:rPr>
+          <w:lang w:val="pt-PT"/>
+        </w:rPr>
+      </w:pPr>
+    </w:p>
+    <w:p>
+      <w:pPr>
+        <w:pStyle w:val="Ttulo1"/>
         <w:rPr>
           <w:rFonts w:ascii="Berlin Sans FB" w:hAnsi="Berlin Sans FB"/>
           <w:sz w:val="40"/>
@@ -11602,7 +11602,7 @@
     </w:p>
     <w:p>
       <w:pPr>
-        <w:pStyle w:val="Heading2"/>
+        <w:pStyle w:val="Ttulo2"/>
         <w:rPr>
           <w:sz w:val="28"/>
           <w:lang w:val="pt-PT"/>
@@ -11682,7 +11682,7 @@
     </w:p>
     <w:p>
       <w:pPr>
-        <w:pStyle w:val="Heading2"/>
+        <w:pStyle w:val="Ttulo2"/>
         <w:rPr>
           <w:sz w:val="28"/>
           <w:lang w:val="pt-PT"/>
@@ -16340,7 +16340,7 @@
     </w:tbl>
     <w:p>
       <w:pPr>
-        <w:pStyle w:val="Heading2"/>
+        <w:pStyle w:val="Ttulo2"/>
         <w:rPr>
           <w:sz w:val="28"/>
           <w:lang w:val="pt-PT"/>
@@ -16366,16 +16366,1088 @@
     </w:p>
     <w:p>
       <w:pPr>
-        <w:pStyle w:val="Heading2"/>
-        <w:rPr>
+        <w:rPr>
+          <w:lang w:val="pt-PT"/>
+        </w:rPr>
+      </w:pPr>
+      <w:r>
+        <w:rPr>
+          <w:lang w:val="pt-PT"/>
+        </w:rPr>
+        <w:t>Caso de teste 1 – testbicycleRentalfeeRENTALMENOS1</w:t>
+      </w:r>
+    </w:p>
+    <w:p>
+      <w:pPr>
+        <w:rPr>
+          <w:lang w:val="pt-PT"/>
+        </w:rPr>
+      </w:pPr>
+      <w:r>
+        <w:rPr>
+          <w:noProof/>
           <w:sz w:val="28"/>
           <w:lang w:val="pt-PT"/>
         </w:rPr>
-      </w:pPr>
-    </w:p>
-    <w:p>
-      <w:pPr>
-        <w:pStyle w:val="Heading2"/>
+        <w:drawing>
+          <wp:inline distT="0" distB="0" distL="0" distR="0" wp14:anchorId="5759D6A9" wp14:editId="2C8CFF77">
+            <wp:extent cx="5610225" cy="1695450"/>
+            <wp:effectExtent l="0" t="0" r="9525" b="0"/>
+            <wp:docPr id="33" name="Imagem 33"/>
+            <wp:cNvGraphicFramePr>
+              <a:graphicFrameLocks xmlns:a="http://schemas.openxmlformats.org/drawingml/2006/main" noChangeAspect="1"/>
+            </wp:cNvGraphicFramePr>
+            <a:graphic xmlns:a="http://schemas.openxmlformats.org/drawingml/2006/main">
+              <a:graphicData uri="http://schemas.openxmlformats.org/drawingml/2006/picture">
+                <pic:pic xmlns:pic="http://schemas.openxmlformats.org/drawingml/2006/picture">
+                  <pic:nvPicPr>
+                    <pic:cNvPr id="0" name="Picture 1"/>
+                    <pic:cNvPicPr>
+                      <a:picLocks noChangeAspect="1" noChangeArrowheads="1"/>
+                    </pic:cNvPicPr>
+                  </pic:nvPicPr>
+                  <pic:blipFill>
+                    <a:blip r:embed="rId20">
+                      <a:extLst>
+                        <a:ext uri="{28A0092B-C50C-407E-A947-70E740481C1C}">
+                          <a14:useLocalDpi xmlns:a14="http://schemas.microsoft.com/office/drawing/2010/main" val="0"/>
+                        </a:ext>
+                      </a:extLst>
+                    </a:blip>
+                    <a:srcRect/>
+                    <a:stretch>
+                      <a:fillRect/>
+                    </a:stretch>
+                  </pic:blipFill>
+                  <pic:spPr bwMode="auto">
+                    <a:xfrm>
+                      <a:off x="0" y="0"/>
+                      <a:ext cx="5610225" cy="1695450"/>
+                    </a:xfrm>
+                    <a:prstGeom prst="rect">
+                      <a:avLst/>
+                    </a:prstGeom>
+                    <a:noFill/>
+                    <a:ln>
+                      <a:noFill/>
+                    </a:ln>
+                  </pic:spPr>
+                </pic:pic>
+              </a:graphicData>
+            </a:graphic>
+          </wp:inline>
+        </w:drawing>
+      </w:r>
+    </w:p>
+    <w:p>
+      <w:pPr>
+        <w:rPr>
+          <w:lang w:val="pt-PT"/>
+        </w:rPr>
+      </w:pPr>
+    </w:p>
+    <w:p>
+      <w:pPr>
+        <w:rPr>
+          <w:lang w:val="pt-PT"/>
+        </w:rPr>
+      </w:pPr>
+      <w:r>
+        <w:rPr>
+          <w:lang w:val="pt-PT"/>
+        </w:rPr>
+        <w:t xml:space="preserve">Caso de teste 2 – </w:t>
+      </w:r>
+      <w:proofErr w:type="spellStart"/>
+      <w:r>
+        <w:rPr>
+          <w:lang w:val="pt-PT"/>
+        </w:rPr>
+        <w:t>testbicycleRentalfeeRENTALZERO</w:t>
+      </w:r>
+      <w:proofErr w:type="spellEnd"/>
+    </w:p>
+    <w:p>
+      <w:pPr>
+        <w:rPr>
+          <w:lang w:val="pt-PT"/>
+        </w:rPr>
+      </w:pPr>
+      <w:r>
+        <w:rPr>
+          <w:noProof/>
+          <w:lang w:val="pt-PT"/>
+        </w:rPr>
+        <w:drawing>
+          <wp:inline distT="0" distB="0" distL="0" distR="0" wp14:anchorId="38314B8D" wp14:editId="562C3976">
+            <wp:extent cx="5610225" cy="1295400"/>
+            <wp:effectExtent l="0" t="0" r="9525" b="0"/>
+            <wp:docPr id="42" name="Imagem 42"/>
+            <wp:cNvGraphicFramePr>
+              <a:graphicFrameLocks xmlns:a="http://schemas.openxmlformats.org/drawingml/2006/main" noChangeAspect="1"/>
+            </wp:cNvGraphicFramePr>
+            <a:graphic xmlns:a="http://schemas.openxmlformats.org/drawingml/2006/main">
+              <a:graphicData uri="http://schemas.openxmlformats.org/drawingml/2006/picture">
+                <pic:pic xmlns:pic="http://schemas.openxmlformats.org/drawingml/2006/picture">
+                  <pic:nvPicPr>
+                    <pic:cNvPr id="0" name="Picture 2"/>
+                    <pic:cNvPicPr>
+                      <a:picLocks noChangeAspect="1" noChangeArrowheads="1"/>
+                    </pic:cNvPicPr>
+                  </pic:nvPicPr>
+                  <pic:blipFill>
+                    <a:blip r:embed="rId21">
+                      <a:extLst>
+                        <a:ext uri="{28A0092B-C50C-407E-A947-70E740481C1C}">
+                          <a14:useLocalDpi xmlns:a14="http://schemas.microsoft.com/office/drawing/2010/main" val="0"/>
+                        </a:ext>
+                      </a:extLst>
+                    </a:blip>
+                    <a:srcRect/>
+                    <a:stretch>
+                      <a:fillRect/>
+                    </a:stretch>
+                  </pic:blipFill>
+                  <pic:spPr bwMode="auto">
+                    <a:xfrm>
+                      <a:off x="0" y="0"/>
+                      <a:ext cx="5610225" cy="1295400"/>
+                    </a:xfrm>
+                    <a:prstGeom prst="rect">
+                      <a:avLst/>
+                    </a:prstGeom>
+                    <a:noFill/>
+                    <a:ln>
+                      <a:noFill/>
+                    </a:ln>
+                  </pic:spPr>
+                </pic:pic>
+              </a:graphicData>
+            </a:graphic>
+          </wp:inline>
+        </w:drawing>
+      </w:r>
+    </w:p>
+    <w:p>
+      <w:pPr>
+        <w:rPr>
+          <w:lang w:val="pt-PT"/>
+        </w:rPr>
+      </w:pPr>
+    </w:p>
+    <w:p>
+      <w:pPr>
+        <w:rPr>
+          <w:lang w:val="pt-PT"/>
+        </w:rPr>
+      </w:pPr>
+      <w:r>
+        <w:rPr>
+          <w:lang w:val="pt-PT"/>
+        </w:rPr>
+        <w:t xml:space="preserve">Caso teste 3/8/14 – </w:t>
+      </w:r>
+      <w:proofErr w:type="spellStart"/>
+      <w:r>
+        <w:rPr>
+          <w:lang w:val="pt-PT"/>
+        </w:rPr>
+        <w:t>testbicycleRentalfeeRENTALUM</w:t>
+      </w:r>
+      <w:proofErr w:type="spellEnd"/>
+    </w:p>
+    <w:p>
+      <w:pPr>
+        <w:rPr>
+          <w:lang w:val="pt-PT"/>
+        </w:rPr>
+      </w:pPr>
+      <w:r>
+        <w:rPr>
+          <w:noProof/>
+          <w:lang w:val="pt-PT"/>
+        </w:rPr>
+        <w:drawing>
+          <wp:inline distT="0" distB="0" distL="0" distR="0" wp14:anchorId="79A54A84" wp14:editId="5528A44F">
+            <wp:extent cx="5610225" cy="1266825"/>
+            <wp:effectExtent l="0" t="0" r="9525" b="9525"/>
+            <wp:docPr id="43" name="Imagem 43"/>
+            <wp:cNvGraphicFramePr>
+              <a:graphicFrameLocks xmlns:a="http://schemas.openxmlformats.org/drawingml/2006/main" noChangeAspect="1"/>
+            </wp:cNvGraphicFramePr>
+            <a:graphic xmlns:a="http://schemas.openxmlformats.org/drawingml/2006/main">
+              <a:graphicData uri="http://schemas.openxmlformats.org/drawingml/2006/picture">
+                <pic:pic xmlns:pic="http://schemas.openxmlformats.org/drawingml/2006/picture">
+                  <pic:nvPicPr>
+                    <pic:cNvPr id="0" name="Picture 3"/>
+                    <pic:cNvPicPr>
+                      <a:picLocks noChangeAspect="1" noChangeArrowheads="1"/>
+                    </pic:cNvPicPr>
+                  </pic:nvPicPr>
+                  <pic:blipFill>
+                    <a:blip r:embed="rId22">
+                      <a:extLst>
+                        <a:ext uri="{28A0092B-C50C-407E-A947-70E740481C1C}">
+                          <a14:useLocalDpi xmlns:a14="http://schemas.microsoft.com/office/drawing/2010/main" val="0"/>
+                        </a:ext>
+                      </a:extLst>
+                    </a:blip>
+                    <a:srcRect/>
+                    <a:stretch>
+                      <a:fillRect/>
+                    </a:stretch>
+                  </pic:blipFill>
+                  <pic:spPr bwMode="auto">
+                    <a:xfrm>
+                      <a:off x="0" y="0"/>
+                      <a:ext cx="5610225" cy="1266825"/>
+                    </a:xfrm>
+                    <a:prstGeom prst="rect">
+                      <a:avLst/>
+                    </a:prstGeom>
+                    <a:noFill/>
+                    <a:ln>
+                      <a:noFill/>
+                    </a:ln>
+                  </pic:spPr>
+                </pic:pic>
+              </a:graphicData>
+            </a:graphic>
+          </wp:inline>
+        </w:drawing>
+      </w:r>
+    </w:p>
+    <w:p>
+      <w:pPr>
+        <w:rPr>
+          <w:lang w:val="pt-PT"/>
+        </w:rPr>
+      </w:pPr>
+    </w:p>
+    <w:p>
+      <w:pPr>
+        <w:rPr>
+          <w:lang w:val="pt-PT"/>
+        </w:rPr>
+      </w:pPr>
+      <w:r>
+        <w:rPr>
+          <w:lang w:val="pt-PT"/>
+        </w:rPr>
+        <w:t xml:space="preserve">Caso teste 4 – </w:t>
+      </w:r>
+      <w:proofErr w:type="spellStart"/>
+      <w:r>
+        <w:rPr>
+          <w:lang w:val="pt-PT"/>
+        </w:rPr>
+        <w:t>testbicycleRentalfeeRENTALDOIS</w:t>
+      </w:r>
+      <w:proofErr w:type="spellEnd"/>
+    </w:p>
+    <w:p>
+      <w:pPr>
+        <w:rPr>
+          <w:lang w:val="pt-PT"/>
+        </w:rPr>
+      </w:pPr>
+      <w:r>
+        <w:rPr>
+          <w:noProof/>
+          <w:lang w:val="pt-PT"/>
+        </w:rPr>
+        <w:drawing>
+          <wp:inline distT="0" distB="0" distL="0" distR="0" wp14:anchorId="13345C5E" wp14:editId="5AC84AAD">
+            <wp:extent cx="5610225" cy="1266825"/>
+            <wp:effectExtent l="0" t="0" r="9525" b="9525"/>
+            <wp:docPr id="44" name="Imagem 44"/>
+            <wp:cNvGraphicFramePr>
+              <a:graphicFrameLocks xmlns:a="http://schemas.openxmlformats.org/drawingml/2006/main" noChangeAspect="1"/>
+            </wp:cNvGraphicFramePr>
+            <a:graphic xmlns:a="http://schemas.openxmlformats.org/drawingml/2006/main">
+              <a:graphicData uri="http://schemas.openxmlformats.org/drawingml/2006/picture">
+                <pic:pic xmlns:pic="http://schemas.openxmlformats.org/drawingml/2006/picture">
+                  <pic:nvPicPr>
+                    <pic:cNvPr id="0" name="Picture 4"/>
+                    <pic:cNvPicPr>
+                      <a:picLocks noChangeAspect="1" noChangeArrowheads="1"/>
+                    </pic:cNvPicPr>
+                  </pic:nvPicPr>
+                  <pic:blipFill>
+                    <a:blip r:embed="rId23">
+                      <a:extLst>
+                        <a:ext uri="{28A0092B-C50C-407E-A947-70E740481C1C}">
+                          <a14:useLocalDpi xmlns:a14="http://schemas.microsoft.com/office/drawing/2010/main" val="0"/>
+                        </a:ext>
+                      </a:extLst>
+                    </a:blip>
+                    <a:srcRect/>
+                    <a:stretch>
+                      <a:fillRect/>
+                    </a:stretch>
+                  </pic:blipFill>
+                  <pic:spPr bwMode="auto">
+                    <a:xfrm>
+                      <a:off x="0" y="0"/>
+                      <a:ext cx="5610225" cy="1266825"/>
+                    </a:xfrm>
+                    <a:prstGeom prst="rect">
+                      <a:avLst/>
+                    </a:prstGeom>
+                    <a:noFill/>
+                    <a:ln>
+                      <a:noFill/>
+                    </a:ln>
+                  </pic:spPr>
+                </pic:pic>
+              </a:graphicData>
+            </a:graphic>
+          </wp:inline>
+        </w:drawing>
+      </w:r>
+    </w:p>
+    <w:p>
+      <w:pPr>
+        <w:rPr>
+          <w:lang w:val="pt-PT"/>
+        </w:rPr>
+      </w:pPr>
+      <w:r>
+        <w:rPr>
+          <w:lang w:val="pt-PT"/>
+        </w:rPr>
+        <w:t xml:space="preserve">Caso teste 5 – </w:t>
+      </w:r>
+      <w:proofErr w:type="spellStart"/>
+      <w:r>
+        <w:rPr>
+          <w:lang w:val="pt-PT"/>
+        </w:rPr>
+        <w:t>testbicycleRentalfeeRENTALTRES</w:t>
+      </w:r>
+      <w:proofErr w:type="spellEnd"/>
+    </w:p>
+    <w:p>
+      <w:pPr>
+        <w:rPr>
+          <w:lang w:val="pt-PT"/>
+        </w:rPr>
+      </w:pPr>
+      <w:r>
+        <w:rPr>
+          <w:noProof/>
+          <w:lang w:val="pt-PT"/>
+        </w:rPr>
+        <w:lastRenderedPageBreak/>
+        <w:drawing>
+          <wp:inline distT="0" distB="0" distL="0" distR="0" wp14:anchorId="50E5C875" wp14:editId="1A4802C7">
+            <wp:extent cx="5610225" cy="1381125"/>
+            <wp:effectExtent l="0" t="0" r="9525" b="9525"/>
+            <wp:docPr id="23" name="Imagem 23"/>
+            <wp:cNvGraphicFramePr>
+              <a:graphicFrameLocks xmlns:a="http://schemas.openxmlformats.org/drawingml/2006/main" noChangeAspect="1"/>
+            </wp:cNvGraphicFramePr>
+            <a:graphic xmlns:a="http://schemas.openxmlformats.org/drawingml/2006/main">
+              <a:graphicData uri="http://schemas.openxmlformats.org/drawingml/2006/picture">
+                <pic:pic xmlns:pic="http://schemas.openxmlformats.org/drawingml/2006/picture">
+                  <pic:nvPicPr>
+                    <pic:cNvPr id="0" name="Picture 5"/>
+                    <pic:cNvPicPr>
+                      <a:picLocks noChangeAspect="1" noChangeArrowheads="1"/>
+                    </pic:cNvPicPr>
+                  </pic:nvPicPr>
+                  <pic:blipFill>
+                    <a:blip r:embed="rId24">
+                      <a:extLst>
+                        <a:ext uri="{28A0092B-C50C-407E-A947-70E740481C1C}">
+                          <a14:useLocalDpi xmlns:a14="http://schemas.microsoft.com/office/drawing/2010/main" val="0"/>
+                        </a:ext>
+                      </a:extLst>
+                    </a:blip>
+                    <a:srcRect/>
+                    <a:stretch>
+                      <a:fillRect/>
+                    </a:stretch>
+                  </pic:blipFill>
+                  <pic:spPr bwMode="auto">
+                    <a:xfrm>
+                      <a:off x="0" y="0"/>
+                      <a:ext cx="5610225" cy="1381125"/>
+                    </a:xfrm>
+                    <a:prstGeom prst="rect">
+                      <a:avLst/>
+                    </a:prstGeom>
+                    <a:noFill/>
+                    <a:ln>
+                      <a:noFill/>
+                    </a:ln>
+                  </pic:spPr>
+                </pic:pic>
+              </a:graphicData>
+            </a:graphic>
+          </wp:inline>
+        </w:drawing>
+      </w:r>
+    </w:p>
+    <w:p>
+      <w:pPr>
+        <w:rPr>
+          <w:lang w:val="pt-PT"/>
+        </w:rPr>
+      </w:pPr>
+    </w:p>
+    <w:p>
+      <w:pPr>
+        <w:rPr>
+          <w:lang w:val="pt-PT"/>
+        </w:rPr>
+      </w:pPr>
+      <w:r>
+        <w:rPr>
+          <w:lang w:val="pt-PT"/>
+        </w:rPr>
+        <w:t xml:space="preserve">Caso de teste 6 – </w:t>
+      </w:r>
+      <w:proofErr w:type="spellStart"/>
+      <w:r>
+        <w:rPr>
+          <w:lang w:val="pt-PT"/>
+        </w:rPr>
+        <w:t>testbicycleRentalfeeSTARTMENOSUM</w:t>
+      </w:r>
+      <w:proofErr w:type="spellEnd"/>
+    </w:p>
+    <w:p>
+      <w:pPr>
+        <w:rPr>
+          <w:lang w:val="pt-PT"/>
+        </w:rPr>
+      </w:pPr>
+      <w:r>
+        <w:rPr>
+          <w:noProof/>
+          <w:lang w:val="pt-PT"/>
+        </w:rPr>
+        <w:drawing>
+          <wp:inline distT="0" distB="0" distL="0" distR="0" wp14:anchorId="579F50B4" wp14:editId="15E7DD03">
+            <wp:extent cx="5610225" cy="1219200"/>
+            <wp:effectExtent l="0" t="0" r="9525" b="0"/>
+            <wp:docPr id="24" name="Imagem 24"/>
+            <wp:cNvGraphicFramePr>
+              <a:graphicFrameLocks xmlns:a="http://schemas.openxmlformats.org/drawingml/2006/main" noChangeAspect="1"/>
+            </wp:cNvGraphicFramePr>
+            <a:graphic xmlns:a="http://schemas.openxmlformats.org/drawingml/2006/main">
+              <a:graphicData uri="http://schemas.openxmlformats.org/drawingml/2006/picture">
+                <pic:pic xmlns:pic="http://schemas.openxmlformats.org/drawingml/2006/picture">
+                  <pic:nvPicPr>
+                    <pic:cNvPr id="0" name="Picture 6"/>
+                    <pic:cNvPicPr>
+                      <a:picLocks noChangeAspect="1" noChangeArrowheads="1"/>
+                    </pic:cNvPicPr>
+                  </pic:nvPicPr>
+                  <pic:blipFill>
+                    <a:blip r:embed="rId25">
+                      <a:extLst>
+                        <a:ext uri="{28A0092B-C50C-407E-A947-70E740481C1C}">
+                          <a14:useLocalDpi xmlns:a14="http://schemas.microsoft.com/office/drawing/2010/main" val="0"/>
+                        </a:ext>
+                      </a:extLst>
+                    </a:blip>
+                    <a:srcRect/>
+                    <a:stretch>
+                      <a:fillRect/>
+                    </a:stretch>
+                  </pic:blipFill>
+                  <pic:spPr bwMode="auto">
+                    <a:xfrm>
+                      <a:off x="0" y="0"/>
+                      <a:ext cx="5610225" cy="1219200"/>
+                    </a:xfrm>
+                    <a:prstGeom prst="rect">
+                      <a:avLst/>
+                    </a:prstGeom>
+                    <a:noFill/>
+                    <a:ln>
+                      <a:noFill/>
+                    </a:ln>
+                  </pic:spPr>
+                </pic:pic>
+              </a:graphicData>
+            </a:graphic>
+          </wp:inline>
+        </w:drawing>
+      </w:r>
+    </w:p>
+    <w:p>
+      <w:pPr>
+        <w:rPr>
+          <w:lang w:val="pt-PT"/>
+        </w:rPr>
+      </w:pPr>
+    </w:p>
+    <w:p>
+      <w:pPr>
+        <w:rPr>
+          <w:lang w:val="pt-PT"/>
+        </w:rPr>
+      </w:pPr>
+      <w:r>
+        <w:rPr>
+          <w:lang w:val="pt-PT"/>
+        </w:rPr>
+        <w:t xml:space="preserve">Caso de teste 7 – </w:t>
+      </w:r>
+      <w:proofErr w:type="spellStart"/>
+      <w:r>
+        <w:rPr>
+          <w:lang w:val="pt-PT"/>
+        </w:rPr>
+        <w:t>testbicycleRentalfeeSTARTZERO</w:t>
+      </w:r>
+      <w:proofErr w:type="spellEnd"/>
+    </w:p>
+    <w:p>
+      <w:pPr>
+        <w:rPr>
+          <w:lang w:val="pt-PT"/>
+        </w:rPr>
+      </w:pPr>
+      <w:r>
+        <w:rPr>
+          <w:noProof/>
+          <w:lang w:val="pt-PT"/>
+        </w:rPr>
+        <w:drawing>
+          <wp:inline distT="0" distB="0" distL="0" distR="0" wp14:anchorId="7B168AD6" wp14:editId="2AD93046">
+            <wp:extent cx="5610225" cy="1247775"/>
+            <wp:effectExtent l="0" t="0" r="9525" b="9525"/>
+            <wp:docPr id="34" name="Imagem 34"/>
+            <wp:cNvGraphicFramePr>
+              <a:graphicFrameLocks xmlns:a="http://schemas.openxmlformats.org/drawingml/2006/main" noChangeAspect="1"/>
+            </wp:cNvGraphicFramePr>
+            <a:graphic xmlns:a="http://schemas.openxmlformats.org/drawingml/2006/main">
+              <a:graphicData uri="http://schemas.openxmlformats.org/drawingml/2006/picture">
+                <pic:pic xmlns:pic="http://schemas.openxmlformats.org/drawingml/2006/picture">
+                  <pic:nvPicPr>
+                    <pic:cNvPr id="0" name="Picture 8"/>
+                    <pic:cNvPicPr>
+                      <a:picLocks noChangeAspect="1" noChangeArrowheads="1"/>
+                    </pic:cNvPicPr>
+                  </pic:nvPicPr>
+                  <pic:blipFill>
+                    <a:blip r:embed="rId26">
+                      <a:extLst>
+                        <a:ext uri="{28A0092B-C50C-407E-A947-70E740481C1C}">
+                          <a14:useLocalDpi xmlns:a14="http://schemas.microsoft.com/office/drawing/2010/main" val="0"/>
+                        </a:ext>
+                      </a:extLst>
+                    </a:blip>
+                    <a:srcRect/>
+                    <a:stretch>
+                      <a:fillRect/>
+                    </a:stretch>
+                  </pic:blipFill>
+                  <pic:spPr bwMode="auto">
+                    <a:xfrm>
+                      <a:off x="0" y="0"/>
+                      <a:ext cx="5610225" cy="1247775"/>
+                    </a:xfrm>
+                    <a:prstGeom prst="rect">
+                      <a:avLst/>
+                    </a:prstGeom>
+                    <a:noFill/>
+                    <a:ln>
+                      <a:noFill/>
+                    </a:ln>
+                  </pic:spPr>
+                </pic:pic>
+              </a:graphicData>
+            </a:graphic>
+          </wp:inline>
+        </w:drawing>
+      </w:r>
+    </w:p>
+    <w:p>
+      <w:pPr>
+        <w:rPr>
+          <w:lang w:val="pt-PT"/>
+        </w:rPr>
+      </w:pPr>
+    </w:p>
+    <w:p>
+      <w:pPr>
+        <w:rPr>
+          <w:lang w:val="pt-PT"/>
+        </w:rPr>
+      </w:pPr>
+      <w:r>
+        <w:rPr>
+          <w:lang w:val="pt-PT"/>
+        </w:rPr>
+        <w:t xml:space="preserve">Caso de teste 9 – </w:t>
+      </w:r>
+      <w:proofErr w:type="spellStart"/>
+      <w:r>
+        <w:rPr>
+          <w:lang w:val="pt-PT"/>
+        </w:rPr>
+        <w:t>testbicycleRentalfeeNRENTALMENOSUM</w:t>
+      </w:r>
+      <w:proofErr w:type="spellEnd"/>
+      <w:r>
+        <w:rPr>
+          <w:lang w:val="pt-PT"/>
+        </w:rPr>
+        <w:t xml:space="preserve"> </w:t>
+      </w:r>
+      <w:r>
+        <w:rPr>
+          <w:noProof/>
+          <w:lang w:val="pt-PT"/>
+        </w:rPr>
+        <w:drawing>
+          <wp:inline distT="0" distB="0" distL="0" distR="0" wp14:anchorId="691DC312" wp14:editId="35D17AFB">
+            <wp:extent cx="5610225" cy="1228725"/>
+            <wp:effectExtent l="0" t="0" r="9525" b="9525"/>
+            <wp:docPr id="37" name="Imagem 37"/>
+            <wp:cNvGraphicFramePr>
+              <a:graphicFrameLocks xmlns:a="http://schemas.openxmlformats.org/drawingml/2006/main" noChangeAspect="1"/>
+            </wp:cNvGraphicFramePr>
+            <a:graphic xmlns:a="http://schemas.openxmlformats.org/drawingml/2006/main">
+              <a:graphicData uri="http://schemas.openxmlformats.org/drawingml/2006/picture">
+                <pic:pic xmlns:pic="http://schemas.openxmlformats.org/drawingml/2006/picture">
+                  <pic:nvPicPr>
+                    <pic:cNvPr id="0" name="Picture 9"/>
+                    <pic:cNvPicPr>
+                      <a:picLocks noChangeAspect="1" noChangeArrowheads="1"/>
+                    </pic:cNvPicPr>
+                  </pic:nvPicPr>
+                  <pic:blipFill>
+                    <a:blip r:embed="rId27">
+                      <a:extLst>
+                        <a:ext uri="{28A0092B-C50C-407E-A947-70E740481C1C}">
+                          <a14:useLocalDpi xmlns:a14="http://schemas.microsoft.com/office/drawing/2010/main" val="0"/>
+                        </a:ext>
+                      </a:extLst>
+                    </a:blip>
+                    <a:srcRect/>
+                    <a:stretch>
+                      <a:fillRect/>
+                    </a:stretch>
+                  </pic:blipFill>
+                  <pic:spPr bwMode="auto">
+                    <a:xfrm>
+                      <a:off x="0" y="0"/>
+                      <a:ext cx="5610225" cy="1228725"/>
+                    </a:xfrm>
+                    <a:prstGeom prst="rect">
+                      <a:avLst/>
+                    </a:prstGeom>
+                    <a:noFill/>
+                    <a:ln>
+                      <a:noFill/>
+                    </a:ln>
+                  </pic:spPr>
+                </pic:pic>
+              </a:graphicData>
+            </a:graphic>
+          </wp:inline>
+        </w:drawing>
+      </w:r>
+      <w:r>
+        <w:rPr>
+          <w:lang w:val="pt-PT"/>
+        </w:rPr>
+        <w:t xml:space="preserve"> </w:t>
+      </w:r>
+    </w:p>
+    <w:p>
+      <w:pPr>
+        <w:rPr>
+          <w:lang w:val="pt-PT"/>
+        </w:rPr>
+      </w:pPr>
+    </w:p>
+    <w:p>
+      <w:pPr>
+        <w:rPr>
+          <w:lang w:val="pt-PT"/>
+        </w:rPr>
+      </w:pPr>
+    </w:p>
+    <w:p>
+      <w:pPr>
+        <w:rPr>
+          <w:lang w:val="pt-PT"/>
+        </w:rPr>
+      </w:pPr>
+    </w:p>
+    <w:p>
+      <w:pPr>
+        <w:rPr>
+          <w:lang w:val="pt-PT"/>
+        </w:rPr>
+      </w:pPr>
+    </w:p>
+    <w:p>
+      <w:pPr>
+        <w:rPr>
+          <w:lang w:val="pt-PT"/>
+        </w:rPr>
+      </w:pPr>
+      <w:r>
+        <w:rPr>
+          <w:lang w:val="pt-PT"/>
+        </w:rPr>
+        <w:t xml:space="preserve">Caso de teste 10 – </w:t>
+      </w:r>
+      <w:proofErr w:type="spellStart"/>
+      <w:r>
+        <w:rPr>
+          <w:lang w:val="pt-PT"/>
+        </w:rPr>
+        <w:t>testbicycleRentalfeeNRENTALZERO</w:t>
+      </w:r>
+      <w:proofErr w:type="spellEnd"/>
+    </w:p>
+    <w:p>
+      <w:pPr>
+        <w:rPr>
+          <w:lang w:val="pt-PT"/>
+        </w:rPr>
+      </w:pPr>
+      <w:r>
+        <w:rPr>
+          <w:noProof/>
+          <w:lang w:val="pt-PT"/>
+        </w:rPr>
+        <w:lastRenderedPageBreak/>
+        <w:drawing>
+          <wp:inline distT="0" distB="0" distL="0" distR="0" wp14:anchorId="4067C92C" wp14:editId="689D7C97">
+            <wp:extent cx="5610225" cy="1209675"/>
+            <wp:effectExtent l="0" t="0" r="9525" b="9525"/>
+            <wp:docPr id="38" name="Imagem 38"/>
+            <wp:cNvGraphicFramePr>
+              <a:graphicFrameLocks xmlns:a="http://schemas.openxmlformats.org/drawingml/2006/main" noChangeAspect="1"/>
+            </wp:cNvGraphicFramePr>
+            <a:graphic xmlns:a="http://schemas.openxmlformats.org/drawingml/2006/main">
+              <a:graphicData uri="http://schemas.openxmlformats.org/drawingml/2006/picture">
+                <pic:pic xmlns:pic="http://schemas.openxmlformats.org/drawingml/2006/picture">
+                  <pic:nvPicPr>
+                    <pic:cNvPr id="0" name="Picture 10"/>
+                    <pic:cNvPicPr>
+                      <a:picLocks noChangeAspect="1" noChangeArrowheads="1"/>
+                    </pic:cNvPicPr>
+                  </pic:nvPicPr>
+                  <pic:blipFill>
+                    <a:blip r:embed="rId28">
+                      <a:extLst>
+                        <a:ext uri="{28A0092B-C50C-407E-A947-70E740481C1C}">
+                          <a14:useLocalDpi xmlns:a14="http://schemas.microsoft.com/office/drawing/2010/main" val="0"/>
+                        </a:ext>
+                      </a:extLst>
+                    </a:blip>
+                    <a:srcRect/>
+                    <a:stretch>
+                      <a:fillRect/>
+                    </a:stretch>
+                  </pic:blipFill>
+                  <pic:spPr bwMode="auto">
+                    <a:xfrm>
+                      <a:off x="0" y="0"/>
+                      <a:ext cx="5610225" cy="1209675"/>
+                    </a:xfrm>
+                    <a:prstGeom prst="rect">
+                      <a:avLst/>
+                    </a:prstGeom>
+                    <a:noFill/>
+                    <a:ln>
+                      <a:noFill/>
+                    </a:ln>
+                  </pic:spPr>
+                </pic:pic>
+              </a:graphicData>
+            </a:graphic>
+          </wp:inline>
+        </w:drawing>
+      </w:r>
+      <w:r>
+        <w:rPr>
+          <w:lang w:val="pt-PT"/>
+        </w:rPr>
+        <w:t xml:space="preserve"> </w:t>
+      </w:r>
+    </w:p>
+    <w:p>
+      <w:pPr>
+        <w:rPr>
+          <w:lang w:val="pt-PT"/>
+        </w:rPr>
+      </w:pPr>
+    </w:p>
+    <w:p>
+      <w:pPr>
+        <w:rPr>
+          <w:lang w:val="pt-PT"/>
+        </w:rPr>
+      </w:pPr>
+      <w:r>
+        <w:rPr>
+          <w:lang w:val="pt-PT"/>
+        </w:rPr>
+        <w:t xml:space="preserve">Caso de teste 11 – </w:t>
+      </w:r>
+      <w:proofErr w:type="spellStart"/>
+      <w:r>
+        <w:rPr>
+          <w:lang w:val="pt-PT"/>
+        </w:rPr>
+        <w:t>testbicycleRentalfeeNRENTALUM</w:t>
+      </w:r>
+      <w:proofErr w:type="spellEnd"/>
+    </w:p>
+    <w:p>
+      <w:pPr>
+        <w:rPr>
+          <w:lang w:val="pt-PT"/>
+        </w:rPr>
+      </w:pPr>
+      <w:r>
+        <w:rPr>
+          <w:noProof/>
+          <w:lang w:val="pt-PT"/>
+        </w:rPr>
+        <w:drawing>
+          <wp:inline distT="0" distB="0" distL="0" distR="0" wp14:anchorId="7CC1A45D" wp14:editId="2BCB7920">
+            <wp:extent cx="5610225" cy="1276350"/>
+            <wp:effectExtent l="0" t="0" r="9525" b="0"/>
+            <wp:docPr id="39" name="Imagem 39"/>
+            <wp:cNvGraphicFramePr>
+              <a:graphicFrameLocks xmlns:a="http://schemas.openxmlformats.org/drawingml/2006/main" noChangeAspect="1"/>
+            </wp:cNvGraphicFramePr>
+            <a:graphic xmlns:a="http://schemas.openxmlformats.org/drawingml/2006/main">
+              <a:graphicData uri="http://schemas.openxmlformats.org/drawingml/2006/picture">
+                <pic:pic xmlns:pic="http://schemas.openxmlformats.org/drawingml/2006/picture">
+                  <pic:nvPicPr>
+                    <pic:cNvPr id="0" name="Picture 11"/>
+                    <pic:cNvPicPr>
+                      <a:picLocks noChangeAspect="1" noChangeArrowheads="1"/>
+                    </pic:cNvPicPr>
+                  </pic:nvPicPr>
+                  <pic:blipFill>
+                    <a:blip r:embed="rId29">
+                      <a:extLst>
+                        <a:ext uri="{28A0092B-C50C-407E-A947-70E740481C1C}">
+                          <a14:useLocalDpi xmlns:a14="http://schemas.microsoft.com/office/drawing/2010/main" val="0"/>
+                        </a:ext>
+                      </a:extLst>
+                    </a:blip>
+                    <a:srcRect/>
+                    <a:stretch>
+                      <a:fillRect/>
+                    </a:stretch>
+                  </pic:blipFill>
+                  <pic:spPr bwMode="auto">
+                    <a:xfrm>
+                      <a:off x="0" y="0"/>
+                      <a:ext cx="5610225" cy="1276350"/>
+                    </a:xfrm>
+                    <a:prstGeom prst="rect">
+                      <a:avLst/>
+                    </a:prstGeom>
+                    <a:noFill/>
+                    <a:ln>
+                      <a:noFill/>
+                    </a:ln>
+                  </pic:spPr>
+                </pic:pic>
+              </a:graphicData>
+            </a:graphic>
+          </wp:inline>
+        </w:drawing>
+      </w:r>
+    </w:p>
+    <w:p>
+      <w:pPr>
+        <w:rPr>
+          <w:lang w:val="pt-PT"/>
+        </w:rPr>
+      </w:pPr>
+    </w:p>
+    <w:p>
+      <w:pPr>
+        <w:rPr>
+          <w:lang w:val="pt-PT"/>
+        </w:rPr>
+      </w:pPr>
+      <w:r>
+        <w:rPr>
+          <w:lang w:val="pt-PT"/>
+        </w:rPr>
+        <w:t xml:space="preserve">Caso de teste 12 – </w:t>
+      </w:r>
+      <w:proofErr w:type="spellStart"/>
+      <w:r>
+        <w:rPr>
+          <w:lang w:val="pt-PT"/>
+        </w:rPr>
+        <w:t>testbicycleRentalfeeENDMENOSUM</w:t>
+      </w:r>
+      <w:proofErr w:type="spellEnd"/>
+    </w:p>
+    <w:p>
+      <w:pPr>
+        <w:rPr>
+          <w:lang w:val="pt-PT"/>
+        </w:rPr>
+      </w:pPr>
+      <w:r>
+        <w:rPr>
+          <w:noProof/>
+          <w:lang w:val="pt-PT"/>
+        </w:rPr>
+        <w:drawing>
+          <wp:inline distT="0" distB="0" distL="0" distR="0" wp14:anchorId="37F2857C" wp14:editId="6DF7BD1C">
+            <wp:extent cx="5610225" cy="1295400"/>
+            <wp:effectExtent l="0" t="0" r="9525" b="0"/>
+            <wp:docPr id="40" name="Imagem 40"/>
+            <wp:cNvGraphicFramePr>
+              <a:graphicFrameLocks xmlns:a="http://schemas.openxmlformats.org/drawingml/2006/main" noChangeAspect="1"/>
+            </wp:cNvGraphicFramePr>
+            <a:graphic xmlns:a="http://schemas.openxmlformats.org/drawingml/2006/main">
+              <a:graphicData uri="http://schemas.openxmlformats.org/drawingml/2006/picture">
+                <pic:pic xmlns:pic="http://schemas.openxmlformats.org/drawingml/2006/picture">
+                  <pic:nvPicPr>
+                    <pic:cNvPr id="0" name="Picture 12"/>
+                    <pic:cNvPicPr>
+                      <a:picLocks noChangeAspect="1" noChangeArrowheads="1"/>
+                    </pic:cNvPicPr>
+                  </pic:nvPicPr>
+                  <pic:blipFill>
+                    <a:blip r:embed="rId30">
+                      <a:extLst>
+                        <a:ext uri="{28A0092B-C50C-407E-A947-70E740481C1C}">
+                          <a14:useLocalDpi xmlns:a14="http://schemas.microsoft.com/office/drawing/2010/main" val="0"/>
+                        </a:ext>
+                      </a:extLst>
+                    </a:blip>
+                    <a:srcRect/>
+                    <a:stretch>
+                      <a:fillRect/>
+                    </a:stretch>
+                  </pic:blipFill>
+                  <pic:spPr bwMode="auto">
+                    <a:xfrm>
+                      <a:off x="0" y="0"/>
+                      <a:ext cx="5610225" cy="1295400"/>
+                    </a:xfrm>
+                    <a:prstGeom prst="rect">
+                      <a:avLst/>
+                    </a:prstGeom>
+                    <a:noFill/>
+                    <a:ln>
+                      <a:noFill/>
+                    </a:ln>
+                  </pic:spPr>
+                </pic:pic>
+              </a:graphicData>
+            </a:graphic>
+          </wp:inline>
+        </w:drawing>
+      </w:r>
+    </w:p>
+    <w:p>
+      <w:pPr>
+        <w:rPr>
+          <w:lang w:val="pt-PT"/>
+        </w:rPr>
+      </w:pPr>
+    </w:p>
+    <w:p>
+      <w:pPr>
+        <w:rPr>
+          <w:lang w:val="pt-PT"/>
+        </w:rPr>
+      </w:pPr>
+      <w:r>
+        <w:rPr>
+          <w:lang w:val="pt-PT"/>
+        </w:rPr>
+        <w:t xml:space="preserve">Caso de teste 13 – </w:t>
+      </w:r>
+      <w:proofErr w:type="spellStart"/>
+      <w:r>
+        <w:rPr>
+          <w:lang w:val="pt-PT"/>
+        </w:rPr>
+        <w:t>testbicycleRentalfeeENDZERO</w:t>
+      </w:r>
+      <w:proofErr w:type="spellEnd"/>
+    </w:p>
+    <w:p>
+      <w:pPr>
+        <w:rPr>
+          <w:lang w:val="pt-PT"/>
+        </w:rPr>
+      </w:pPr>
+      <w:r>
+        <w:rPr>
+          <w:noProof/>
+          <w:lang w:val="pt-PT"/>
+        </w:rPr>
+        <w:drawing>
+          <wp:inline distT="0" distB="0" distL="0" distR="0" wp14:anchorId="541EDDEC" wp14:editId="3F347F3A">
+            <wp:extent cx="5600700" cy="1219200"/>
+            <wp:effectExtent l="0" t="0" r="0" b="0"/>
+            <wp:docPr id="41" name="Imagem 41"/>
+            <wp:cNvGraphicFramePr>
+              <a:graphicFrameLocks xmlns:a="http://schemas.openxmlformats.org/drawingml/2006/main" noChangeAspect="1"/>
+            </wp:cNvGraphicFramePr>
+            <a:graphic xmlns:a="http://schemas.openxmlformats.org/drawingml/2006/main">
+              <a:graphicData uri="http://schemas.openxmlformats.org/drawingml/2006/picture">
+                <pic:pic xmlns:pic="http://schemas.openxmlformats.org/drawingml/2006/picture">
+                  <pic:nvPicPr>
+                    <pic:cNvPr id="0" name="Picture 13"/>
+                    <pic:cNvPicPr>
+                      <a:picLocks noChangeAspect="1" noChangeArrowheads="1"/>
+                    </pic:cNvPicPr>
+                  </pic:nvPicPr>
+                  <pic:blipFill>
+                    <a:blip r:embed="rId31">
+                      <a:extLst>
+                        <a:ext uri="{28A0092B-C50C-407E-A947-70E740481C1C}">
+                          <a14:useLocalDpi xmlns:a14="http://schemas.microsoft.com/office/drawing/2010/main" val="0"/>
+                        </a:ext>
+                      </a:extLst>
+                    </a:blip>
+                    <a:srcRect/>
+                    <a:stretch>
+                      <a:fillRect/>
+                    </a:stretch>
+                  </pic:blipFill>
+                  <pic:spPr bwMode="auto">
+                    <a:xfrm>
+                      <a:off x="0" y="0"/>
+                      <a:ext cx="5600700" cy="1219200"/>
+                    </a:xfrm>
+                    <a:prstGeom prst="rect">
+                      <a:avLst/>
+                    </a:prstGeom>
+                    <a:noFill/>
+                    <a:ln>
+                      <a:noFill/>
+                    </a:ln>
+                  </pic:spPr>
+                </pic:pic>
+              </a:graphicData>
+            </a:graphic>
+          </wp:inline>
+        </w:drawing>
+      </w:r>
+    </w:p>
+    <w:p>
+      <w:pPr>
+        <w:pStyle w:val="Ttulo2"/>
         <w:rPr>
           <w:sz w:val="28"/>
           <w:lang w:val="pt-PT"/>
@@ -16384,241 +17456,18 @@
     </w:p>
     <w:p>
       <w:pPr>
-        <w:pStyle w:val="Heading2"/>
+        <w:pStyle w:val="Ttulo2"/>
         <w:rPr>
           <w:sz w:val="28"/>
           <w:lang w:val="pt-PT"/>
         </w:rPr>
       </w:pPr>
-    </w:p>
-    <w:p>
-      <w:pPr>
-        <w:pStyle w:val="Heading2"/>
-        <w:rPr>
-          <w:sz w:val="28"/>
-          <w:lang w:val="pt-PT"/>
-        </w:rPr>
-      </w:pPr>
-    </w:p>
-    <w:p>
-      <w:pPr>
-        <w:pStyle w:val="Heading2"/>
-        <w:rPr>
-          <w:sz w:val="28"/>
-          <w:lang w:val="pt-PT"/>
-        </w:rPr>
-      </w:pPr>
-    </w:p>
-    <w:p>
-      <w:pPr>
-        <w:pStyle w:val="Heading2"/>
-        <w:rPr>
-          <w:sz w:val="28"/>
-          <w:lang w:val="pt-PT"/>
-        </w:rPr>
-      </w:pPr>
-    </w:p>
-    <w:p>
-      <w:pPr>
-        <w:pStyle w:val="Heading2"/>
-        <w:rPr>
-          <w:sz w:val="28"/>
-          <w:lang w:val="pt-PT"/>
-        </w:rPr>
-      </w:pPr>
-    </w:p>
-    <w:p>
-      <w:pPr>
-        <w:pStyle w:val="Heading2"/>
-        <w:rPr>
-          <w:sz w:val="28"/>
-          <w:lang w:val="pt-PT"/>
-        </w:rPr>
-      </w:pPr>
-    </w:p>
-    <w:p>
-      <w:pPr>
-        <w:pStyle w:val="Heading2"/>
-        <w:rPr>
-          <w:sz w:val="28"/>
-          <w:lang w:val="pt-PT"/>
-        </w:rPr>
-      </w:pPr>
-    </w:p>
-    <w:p>
-      <w:pPr>
-        <w:pStyle w:val="Heading2"/>
-        <w:rPr>
-          <w:sz w:val="28"/>
-          <w:lang w:val="pt-PT"/>
-        </w:rPr>
-      </w:pPr>
-    </w:p>
-    <w:p>
-      <w:pPr>
-        <w:pStyle w:val="Heading2"/>
-        <w:rPr>
-          <w:sz w:val="28"/>
-          <w:lang w:val="pt-PT"/>
-        </w:rPr>
-      </w:pPr>
-    </w:p>
-    <w:p>
-      <w:pPr>
-        <w:pStyle w:val="Heading2"/>
-        <w:rPr>
-          <w:sz w:val="28"/>
-          <w:lang w:val="pt-PT"/>
-        </w:rPr>
-      </w:pPr>
-    </w:p>
-    <w:p>
-      <w:pPr>
-        <w:pStyle w:val="Heading2"/>
-        <w:rPr>
-          <w:sz w:val="28"/>
-          <w:lang w:val="pt-PT"/>
-        </w:rPr>
-      </w:pPr>
-    </w:p>
-    <w:p>
-      <w:pPr>
-        <w:pStyle w:val="Heading2"/>
-        <w:rPr>
-          <w:sz w:val="28"/>
-          <w:lang w:val="pt-PT"/>
-        </w:rPr>
-      </w:pPr>
-    </w:p>
-    <w:p>
-      <w:pPr>
-        <w:pStyle w:val="Heading2"/>
-        <w:rPr>
-          <w:sz w:val="28"/>
-          <w:lang w:val="pt-PT"/>
-        </w:rPr>
-      </w:pPr>
-    </w:p>
-    <w:p>
-      <w:pPr>
-        <w:pStyle w:val="Heading2"/>
-        <w:rPr>
-          <w:sz w:val="28"/>
-          <w:lang w:val="pt-PT"/>
-        </w:rPr>
-      </w:pPr>
-    </w:p>
-    <w:p>
-      <w:pPr>
-        <w:pStyle w:val="Heading2"/>
-        <w:rPr>
-          <w:sz w:val="28"/>
-          <w:lang w:val="pt-PT"/>
-        </w:rPr>
-      </w:pPr>
-    </w:p>
-    <w:p>
-      <w:pPr>
-        <w:pStyle w:val="Heading2"/>
-        <w:rPr>
-          <w:sz w:val="28"/>
-          <w:lang w:val="pt-PT"/>
-        </w:rPr>
-      </w:pPr>
-    </w:p>
-    <w:p>
-      <w:pPr>
-        <w:pStyle w:val="Heading2"/>
-        <w:rPr>
-          <w:sz w:val="28"/>
-          <w:lang w:val="pt-PT"/>
-        </w:rPr>
-      </w:pPr>
-    </w:p>
-    <w:p>
-      <w:pPr>
-        <w:pStyle w:val="Heading2"/>
-        <w:rPr>
-          <w:sz w:val="28"/>
-          <w:lang w:val="pt-PT"/>
-        </w:rPr>
-      </w:pPr>
-    </w:p>
-    <w:p>
-      <w:pPr>
-        <w:pStyle w:val="Heading2"/>
-        <w:rPr>
-          <w:sz w:val="28"/>
-          <w:lang w:val="pt-PT"/>
-        </w:rPr>
-      </w:pPr>
-    </w:p>
-    <w:p>
-      <w:pPr>
-        <w:pStyle w:val="Heading2"/>
-        <w:rPr>
-          <w:sz w:val="28"/>
-          <w:lang w:val="pt-PT"/>
-        </w:rPr>
-      </w:pPr>
-    </w:p>
-    <w:p>
-      <w:pPr>
-        <w:pStyle w:val="Heading2"/>
-        <w:rPr>
-          <w:sz w:val="28"/>
-          <w:lang w:val="pt-PT"/>
-        </w:rPr>
-      </w:pPr>
-    </w:p>
-    <w:p>
-      <w:pPr>
-        <w:pStyle w:val="Heading2"/>
-        <w:rPr>
-          <w:sz w:val="28"/>
-          <w:lang w:val="pt-PT"/>
-        </w:rPr>
-      </w:pPr>
-    </w:p>
-    <w:p>
-      <w:pPr>
-        <w:pStyle w:val="Heading2"/>
-        <w:rPr>
-          <w:sz w:val="28"/>
-          <w:lang w:val="pt-PT"/>
-        </w:rPr>
-      </w:pPr>
-    </w:p>
-    <w:p>
-      <w:pPr>
-        <w:pStyle w:val="Heading2"/>
-        <w:rPr>
-          <w:sz w:val="28"/>
-          <w:lang w:val="pt-PT"/>
-        </w:rPr>
-      </w:pPr>
-    </w:p>
-    <w:p>
-      <w:pPr>
-        <w:pStyle w:val="Heading2"/>
-        <w:rPr>
-          <w:sz w:val="28"/>
-          <w:lang w:val="pt-PT"/>
-        </w:rPr>
-      </w:pPr>
-    </w:p>
-    <w:p>
-      <w:pPr>
-        <w:pStyle w:val="Heading2"/>
-        <w:rPr>
-          <w:sz w:val="28"/>
-          <w:lang w:val="pt-PT"/>
-        </w:rPr>
-      </w:pPr>
-    </w:p>
-    <w:p>
-      <w:pPr>
-        <w:pStyle w:val="Heading2"/>
+      <w:bookmarkStart w:id="29" w:name="_GoBack"/>
+      <w:bookmarkEnd w:id="29"/>
+    </w:p>
+    <w:p>
+      <w:pPr>
+        <w:pStyle w:val="Ttulo2"/>
         <w:rPr>
           <w:rFonts w:asciiTheme="minorHAnsi" w:eastAsiaTheme="minorHAnsi" w:hAnsiTheme="minorHAnsi" w:cstheme="minorBidi"/>
           <w:color w:val="auto"/>
@@ -16637,13 +17486,13 @@
     </w:p>
     <w:p>
       <w:pPr>
-        <w:pStyle w:val="Heading2"/>
+        <w:pStyle w:val="Ttulo2"/>
         <w:rPr>
           <w:sz w:val="28"/>
           <w:lang w:val="pt-PT"/>
         </w:rPr>
       </w:pPr>
-      <w:bookmarkStart w:id="29" w:name="_Toc530439362"/>
+      <w:bookmarkStart w:id="30" w:name="_Toc530439362"/>
       <w:r>
         <w:rPr>
           <w:rFonts w:ascii="Berlin Sans FB" w:hAnsi="Berlin Sans FB"/>
@@ -16653,17 +17502,17 @@
         <w:lastRenderedPageBreak/>
         <w:t>Metódo verifyCredit</w:t>
       </w:r>
-      <w:bookmarkEnd w:id="29"/>
-    </w:p>
-    <w:p>
-      <w:pPr>
-        <w:pStyle w:val="Heading2"/>
+      <w:bookmarkEnd w:id="30"/>
+    </w:p>
+    <w:p>
+      <w:pPr>
+        <w:pStyle w:val="Ttulo2"/>
         <w:rPr>
           <w:sz w:val="28"/>
           <w:lang w:val="pt-PT"/>
         </w:rPr>
       </w:pPr>
-      <w:bookmarkStart w:id="30" w:name="_Toc530439363"/>
+      <w:bookmarkStart w:id="31" w:name="_Toc530439363"/>
       <w:r>
         <w:rPr>
           <w:sz w:val="28"/>
@@ -16671,7 +17520,7 @@
         </w:rPr>
         <w:t>Tabela ECP</w:t>
       </w:r>
-      <w:bookmarkEnd w:id="30"/>
+      <w:bookmarkEnd w:id="31"/>
     </w:p>
     <w:p>
       <w:pPr>
@@ -16707,7 +17556,7 @@
                     <pic:cNvPicPr/>
                   </pic:nvPicPr>
                   <pic:blipFill rotWithShape="1">
-                    <a:blip r:embed="rId20"/>
+                    <a:blip r:embed="rId32"/>
                     <a:srcRect l="1788" t="54512" r="19463" b="17648"/>
                     <a:stretch/>
                   </pic:blipFill>
@@ -16737,13 +17586,13 @@
     </w:p>
     <w:p>
       <w:pPr>
-        <w:pStyle w:val="Heading2"/>
+        <w:pStyle w:val="Ttulo2"/>
         <w:rPr>
           <w:sz w:val="28"/>
           <w:lang w:val="pt-PT"/>
         </w:rPr>
       </w:pPr>
-      <w:bookmarkStart w:id="31" w:name="_Toc530439364"/>
+      <w:bookmarkStart w:id="32" w:name="_Toc530439364"/>
       <w:r>
         <w:rPr>
           <w:sz w:val="28"/>
@@ -16751,7 +17600,7 @@
         </w:rPr>
         <w:t>Tabela BVA</w:t>
       </w:r>
-      <w:bookmarkEnd w:id="31"/>
+      <w:bookmarkEnd w:id="32"/>
     </w:p>
     <w:tbl>
       <w:tblPr>
@@ -18165,13 +19014,13 @@
     </w:p>
     <w:p>
       <w:pPr>
-        <w:pStyle w:val="Heading2"/>
+        <w:pStyle w:val="Ttulo2"/>
         <w:rPr>
           <w:sz w:val="28"/>
           <w:lang w:val="pt-PT"/>
         </w:rPr>
       </w:pPr>
-      <w:bookmarkStart w:id="32" w:name="_Toc530439365"/>
+      <w:bookmarkStart w:id="33" w:name="_Toc530439365"/>
       <w:r>
         <w:rPr>
           <w:sz w:val="28"/>
@@ -18193,19 +19042,19 @@
         </w:rPr>
         <w:t xml:space="preserve"> 1 (testVerifyCreditUSERMENOSUM)</w:t>
       </w:r>
-      <w:bookmarkEnd w:id="32"/>
-    </w:p>
-    <w:p>
-      <w:pPr>
-        <w:pStyle w:val="Title"/>
-        <w:rPr>
-          <w:lang w:val="pt-PT"/>
-        </w:rPr>
-      </w:pPr>
-    </w:p>
-    <w:p>
-      <w:pPr>
-        <w:pStyle w:val="Title"/>
+      <w:bookmarkEnd w:id="33"/>
+    </w:p>
+    <w:p>
+      <w:pPr>
+        <w:pStyle w:val="Ttulo"/>
+        <w:rPr>
+          <w:lang w:val="pt-PT"/>
+        </w:rPr>
+      </w:pPr>
+    </w:p>
+    <w:p>
+      <w:pPr>
+        <w:pStyle w:val="Ttulo"/>
         <w:rPr>
           <w:lang w:val="pt-PT"/>
         </w:rPr>
@@ -18233,7 +19082,7 @@
                     </pic:cNvPicPr>
                   </pic:nvPicPr>
                   <pic:blipFill>
-                    <a:blip r:embed="rId21">
+                    <a:blip r:embed="rId33">
                       <a:extLst>
                         <a:ext uri="{28A0092B-C50C-407E-A947-70E740481C1C}">
                           <a14:useLocalDpi xmlns:a14="http://schemas.microsoft.com/office/drawing/2010/main" val="0"/>
@@ -18274,13 +19123,13 @@
     </w:p>
     <w:p>
       <w:pPr>
-        <w:pStyle w:val="Heading2"/>
+        <w:pStyle w:val="Ttulo2"/>
         <w:rPr>
           <w:sz w:val="28"/>
           <w:lang w:val="pt-PT"/>
         </w:rPr>
       </w:pPr>
-      <w:bookmarkStart w:id="33" w:name="_Toc530439366"/>
+      <w:bookmarkStart w:id="34" w:name="_Toc530439366"/>
       <w:r>
         <w:rPr>
           <w:sz w:val="28"/>
@@ -18296,18 +19145,18 @@
         </w:rPr>
         <w:t xml:space="preserve"> 2 (testVerifyCreditUSERZERO)</w:t>
       </w:r>
-      <w:bookmarkEnd w:id="33"/>
-    </w:p>
-    <w:p>
-      <w:pPr>
-        <w:rPr>
-          <w:lang w:val="pt-PT"/>
-        </w:rPr>
-      </w:pPr>
-    </w:p>
-    <w:p>
-      <w:pPr>
-        <w:pStyle w:val="Title"/>
+      <w:bookmarkEnd w:id="34"/>
+    </w:p>
+    <w:p>
+      <w:pPr>
+        <w:rPr>
+          <w:lang w:val="pt-PT"/>
+        </w:rPr>
+      </w:pPr>
+    </w:p>
+    <w:p>
+      <w:pPr>
+        <w:pStyle w:val="Ttulo"/>
         <w:rPr>
           <w:lang w:val="pt-PT"/>
         </w:rPr>
@@ -18335,7 +19184,7 @@
                     </pic:cNvPicPr>
                   </pic:nvPicPr>
                   <pic:blipFill>
-                    <a:blip r:embed="rId22">
+                    <a:blip r:embed="rId34">
                       <a:extLst>
                         <a:ext uri="{28A0092B-C50C-407E-A947-70E740481C1C}">
                           <a14:useLocalDpi xmlns:a14="http://schemas.microsoft.com/office/drawing/2010/main" val="0"/>
@@ -18376,13 +19225,13 @@
     </w:p>
     <w:p>
       <w:pPr>
-        <w:pStyle w:val="Heading2"/>
+        <w:pStyle w:val="Ttulo2"/>
         <w:rPr>
           <w:sz w:val="28"/>
           <w:lang w:val="pt-PT"/>
         </w:rPr>
       </w:pPr>
-      <w:bookmarkStart w:id="34" w:name="_Toc530439367"/>
+      <w:bookmarkStart w:id="35" w:name="_Toc530439367"/>
       <w:r>
         <w:rPr>
           <w:sz w:val="28"/>
@@ -18397,18 +19246,18 @@
         </w:rPr>
         <w:t xml:space="preserve"> 3 (testVerifyCreditUSERUM)</w:t>
       </w:r>
-      <w:bookmarkEnd w:id="34"/>
-    </w:p>
-    <w:p>
-      <w:pPr>
-        <w:rPr>
-          <w:lang w:val="pt-PT"/>
-        </w:rPr>
-      </w:pPr>
-    </w:p>
-    <w:p>
-      <w:pPr>
-        <w:pStyle w:val="Title"/>
+      <w:bookmarkEnd w:id="35"/>
+    </w:p>
+    <w:p>
+      <w:pPr>
+        <w:rPr>
+          <w:lang w:val="pt-PT"/>
+        </w:rPr>
+      </w:pPr>
+    </w:p>
+    <w:p>
+      <w:pPr>
+        <w:pStyle w:val="Ttulo"/>
         <w:rPr>
           <w:lang w:val="pt-PT"/>
         </w:rPr>
@@ -18436,7 +19285,7 @@
                     </pic:cNvPicPr>
                   </pic:nvPicPr>
                   <pic:blipFill>
-                    <a:blip r:embed="rId23">
+                    <a:blip r:embed="rId35">
                       <a:extLst>
                         <a:ext uri="{28A0092B-C50C-407E-A947-70E740481C1C}">
                           <a14:useLocalDpi xmlns:a14="http://schemas.microsoft.com/office/drawing/2010/main" val="0"/>
@@ -18470,75 +19319,75 @@
     </w:p>
     <w:p>
       <w:pPr>
-        <w:pStyle w:val="Title"/>
-        <w:rPr>
-          <w:lang w:val="pt-PT"/>
-        </w:rPr>
-      </w:pPr>
-    </w:p>
-    <w:p>
-      <w:pPr>
-        <w:pStyle w:val="Title"/>
-        <w:rPr>
-          <w:lang w:val="pt-PT"/>
-        </w:rPr>
-      </w:pPr>
-    </w:p>
-    <w:p>
-      <w:pPr>
-        <w:pStyle w:val="Title"/>
-        <w:rPr>
-          <w:lang w:val="pt-PT"/>
-        </w:rPr>
-      </w:pPr>
-    </w:p>
-    <w:p>
-      <w:pPr>
-        <w:pStyle w:val="Title"/>
-        <w:rPr>
-          <w:lang w:val="pt-PT"/>
-        </w:rPr>
-      </w:pPr>
-    </w:p>
-    <w:p>
-      <w:pPr>
-        <w:pStyle w:val="Title"/>
-        <w:rPr>
-          <w:lang w:val="pt-PT"/>
-        </w:rPr>
-      </w:pPr>
-    </w:p>
-    <w:p>
-      <w:pPr>
-        <w:rPr>
-          <w:lang w:val="pt-PT"/>
-        </w:rPr>
-      </w:pPr>
-    </w:p>
-    <w:p>
-      <w:pPr>
-        <w:rPr>
-          <w:lang w:val="pt-PT"/>
-        </w:rPr>
-      </w:pPr>
-    </w:p>
-    <w:p>
-      <w:pPr>
-        <w:rPr>
-          <w:lang w:val="pt-PT"/>
-        </w:rPr>
-      </w:pPr>
-    </w:p>
-    <w:p>
-      <w:pPr>
-        <w:pStyle w:val="Heading1"/>
+        <w:pStyle w:val="Ttulo"/>
+        <w:rPr>
+          <w:lang w:val="pt-PT"/>
+        </w:rPr>
+      </w:pPr>
+    </w:p>
+    <w:p>
+      <w:pPr>
+        <w:pStyle w:val="Ttulo"/>
+        <w:rPr>
+          <w:lang w:val="pt-PT"/>
+        </w:rPr>
+      </w:pPr>
+    </w:p>
+    <w:p>
+      <w:pPr>
+        <w:pStyle w:val="Ttulo"/>
+        <w:rPr>
+          <w:lang w:val="pt-PT"/>
+        </w:rPr>
+      </w:pPr>
+    </w:p>
+    <w:p>
+      <w:pPr>
+        <w:pStyle w:val="Ttulo"/>
+        <w:rPr>
+          <w:lang w:val="pt-PT"/>
+        </w:rPr>
+      </w:pPr>
+    </w:p>
+    <w:p>
+      <w:pPr>
+        <w:pStyle w:val="Ttulo"/>
+        <w:rPr>
+          <w:lang w:val="pt-PT"/>
+        </w:rPr>
+      </w:pPr>
+    </w:p>
+    <w:p>
+      <w:pPr>
+        <w:rPr>
+          <w:lang w:val="pt-PT"/>
+        </w:rPr>
+      </w:pPr>
+    </w:p>
+    <w:p>
+      <w:pPr>
+        <w:rPr>
+          <w:lang w:val="pt-PT"/>
+        </w:rPr>
+      </w:pPr>
+    </w:p>
+    <w:p>
+      <w:pPr>
+        <w:rPr>
+          <w:lang w:val="pt-PT"/>
+        </w:rPr>
+      </w:pPr>
+    </w:p>
+    <w:p>
+      <w:pPr>
+        <w:pStyle w:val="Ttulo1"/>
         <w:rPr>
           <w:rFonts w:ascii="Berlin Sans FB" w:hAnsi="Berlin Sans FB"/>
           <w:sz w:val="40"/>
           <w:lang w:val="pt-PT"/>
         </w:rPr>
       </w:pPr>
-      <w:bookmarkStart w:id="35" w:name="_Toc530439368"/>
+      <w:bookmarkStart w:id="36" w:name="_Toc530439368"/>
       <w:r>
         <w:rPr>
           <w:rFonts w:ascii="Berlin Sans FB" w:hAnsi="Berlin Sans FB"/>
@@ -18548,17 +19397,17 @@
         <w:lastRenderedPageBreak/>
         <w:t>Metódo addCredit</w:t>
       </w:r>
-      <w:bookmarkEnd w:id="35"/>
-    </w:p>
-    <w:p>
-      <w:pPr>
-        <w:pStyle w:val="Heading2"/>
+      <w:bookmarkEnd w:id="36"/>
+    </w:p>
+    <w:p>
+      <w:pPr>
+        <w:pStyle w:val="Ttulo2"/>
         <w:rPr>
           <w:sz w:val="28"/>
           <w:lang w:val="pt-PT"/>
         </w:rPr>
       </w:pPr>
-      <w:bookmarkStart w:id="36" w:name="_Toc530439369"/>
+      <w:bookmarkStart w:id="37" w:name="_Toc530439369"/>
       <w:r>
         <w:rPr>
           <w:sz w:val="28"/>
@@ -18566,7 +19415,7 @@
         </w:rPr>
         <w:t>Tabela ECP</w:t>
       </w:r>
-      <w:bookmarkEnd w:id="36"/>
+      <w:bookmarkEnd w:id="37"/>
     </w:p>
     <w:p>
       <w:pPr>
@@ -18601,7 +19450,7 @@
                     <pic:cNvPicPr/>
                   </pic:nvPicPr>
                   <pic:blipFill rotWithShape="1">
-                    <a:blip r:embed="rId24"/>
+                    <a:blip r:embed="rId36"/>
                     <a:srcRect l="1811" t="23474" r="19514" b="44731"/>
                     <a:stretch/>
                   </pic:blipFill>
@@ -18631,13 +19480,13 @@
     </w:p>
     <w:p>
       <w:pPr>
-        <w:pStyle w:val="Heading2"/>
+        <w:pStyle w:val="Ttulo2"/>
         <w:rPr>
           <w:sz w:val="28"/>
           <w:lang w:val="pt-PT"/>
         </w:rPr>
       </w:pPr>
-      <w:bookmarkStart w:id="37" w:name="_Toc530439370"/>
+      <w:bookmarkStart w:id="38" w:name="_Toc530439370"/>
       <w:r>
         <w:rPr>
           <w:sz w:val="28"/>
@@ -18645,7 +19494,7 @@
         </w:rPr>
         <w:t>Tabela BVA</w:t>
       </w:r>
-      <w:bookmarkEnd w:id="37"/>
+      <w:bookmarkEnd w:id="38"/>
     </w:p>
     <w:tbl>
       <w:tblPr>
@@ -20748,13 +21597,13 @@
     </w:p>
     <w:p>
       <w:pPr>
-        <w:pStyle w:val="Heading2"/>
+        <w:pStyle w:val="Ttulo2"/>
         <w:rPr>
           <w:sz w:val="28"/>
           <w:lang w:val="pt-PT"/>
         </w:rPr>
       </w:pPr>
-      <w:bookmarkStart w:id="38" w:name="_Toc530439371"/>
+      <w:bookmarkStart w:id="39" w:name="_Toc530439371"/>
       <w:r>
         <w:rPr>
           <w:sz w:val="28"/>
@@ -20769,7 +21618,7 @@
         </w:rPr>
         <w:t xml:space="preserve"> 1/4 testAddCredit1</w:t>
       </w:r>
-      <w:bookmarkEnd w:id="38"/>
+      <w:bookmarkEnd w:id="39"/>
     </w:p>
     <w:p>
       <w:pPr>
@@ -20799,7 +21648,7 @@
                     </pic:cNvPicPr>
                   </pic:nvPicPr>
                   <pic:blipFill>
-                    <a:blip r:embed="rId25">
+                    <a:blip r:embed="rId37">
                       <a:extLst>
                         <a:ext uri="{28A0092B-C50C-407E-A947-70E740481C1C}">
                           <a14:useLocalDpi xmlns:a14="http://schemas.microsoft.com/office/drawing/2010/main" val="0"/>
@@ -20847,13 +21696,13 @@
     </w:p>
     <w:p>
       <w:pPr>
-        <w:pStyle w:val="Heading2"/>
+        <w:pStyle w:val="Ttulo2"/>
         <w:rPr>
           <w:sz w:val="28"/>
           <w:lang w:val="pt-PT"/>
         </w:rPr>
       </w:pPr>
-      <w:bookmarkStart w:id="39" w:name="_Toc530439372"/>
+      <w:bookmarkStart w:id="40" w:name="_Toc530439372"/>
       <w:r>
         <w:rPr>
           <w:sz w:val="28"/>
@@ -20868,7 +21717,7 @@
         </w:rPr>
         <w:t xml:space="preserve"> 2 (testAddCredit2)</w:t>
       </w:r>
-      <w:bookmarkEnd w:id="39"/>
+      <w:bookmarkEnd w:id="40"/>
     </w:p>
     <w:p>
       <w:pPr>
@@ -20905,7 +21754,7 @@
                     </pic:cNvPicPr>
                   </pic:nvPicPr>
                   <pic:blipFill>
-                    <a:blip r:embed="rId26">
+                    <a:blip r:embed="rId38">
                       <a:extLst>
                         <a:ext uri="{28A0092B-C50C-407E-A947-70E740481C1C}">
                           <a14:useLocalDpi xmlns:a14="http://schemas.microsoft.com/office/drawing/2010/main" val="0"/>
@@ -20946,13 +21795,13 @@
     </w:p>
     <w:p>
       <w:pPr>
-        <w:pStyle w:val="Heading2"/>
+        <w:pStyle w:val="Ttulo2"/>
         <w:rPr>
           <w:sz w:val="28"/>
           <w:lang w:val="pt-PT"/>
         </w:rPr>
       </w:pPr>
-      <w:bookmarkStart w:id="40" w:name="_Toc530439373"/>
+      <w:bookmarkStart w:id="41" w:name="_Toc530439373"/>
       <w:r>
         <w:rPr>
           <w:sz w:val="28"/>
@@ -20967,7 +21816,7 @@
         </w:rPr>
         <w:t xml:space="preserve"> 3 (testAddCreditMenosUM)</w:t>
       </w:r>
-      <w:bookmarkEnd w:id="40"/>
+      <w:bookmarkEnd w:id="41"/>
     </w:p>
     <w:p>
       <w:pPr>
@@ -20997,7 +21846,7 @@
                     </pic:cNvPicPr>
                   </pic:nvPicPr>
                   <pic:blipFill>
-                    <a:blip r:embed="rId27">
+                    <a:blip r:embed="rId39">
                       <a:extLst>
                         <a:ext uri="{28A0092B-C50C-407E-A947-70E740481C1C}">
                           <a14:useLocalDpi xmlns:a14="http://schemas.microsoft.com/office/drawing/2010/main" val="0"/>
@@ -21031,13 +21880,13 @@
     </w:p>
     <w:p>
       <w:pPr>
-        <w:pStyle w:val="Heading2"/>
+        <w:pStyle w:val="Ttulo2"/>
         <w:rPr>
           <w:sz w:val="28"/>
           <w:lang w:val="pt-PT"/>
         </w:rPr>
       </w:pPr>
-      <w:bookmarkStart w:id="41" w:name="_Toc530439374"/>
+      <w:bookmarkStart w:id="42" w:name="_Toc530439374"/>
       <w:r>
         <w:rPr>
           <w:sz w:val="28"/>
@@ -21052,7 +21901,7 @@
         </w:rPr>
         <w:t xml:space="preserve"> 5 (testAddCreditAmountZero)</w:t>
       </w:r>
-      <w:bookmarkEnd w:id="41"/>
+      <w:bookmarkEnd w:id="42"/>
     </w:p>
     <w:p>
       <w:pPr>
@@ -21089,7 +21938,7 @@
                     </pic:cNvPicPr>
                   </pic:nvPicPr>
                   <pic:blipFill>
-                    <a:blip r:embed="rId28">
+                    <a:blip r:embed="rId40">
                       <a:extLst>
                         <a:ext uri="{28A0092B-C50C-407E-A947-70E740481C1C}">
                           <a14:useLocalDpi xmlns:a14="http://schemas.microsoft.com/office/drawing/2010/main" val="0"/>
@@ -21123,16 +21972,14 @@
     </w:p>
     <w:p>
       <w:pPr>
-        <w:pStyle w:val="Heading1"/>
+        <w:pStyle w:val="Ttulo1"/>
         <w:rPr>
           <w:rFonts w:ascii="Berlin Sans FB" w:hAnsi="Berlin Sans FB"/>
           <w:sz w:val="40"/>
           <w:lang w:val="pt-PT"/>
         </w:rPr>
       </w:pPr>
-      <w:bookmarkStart w:id="42" w:name="_Toc530439375"/>
-      <w:bookmarkStart w:id="43" w:name="_GoBack"/>
-      <w:bookmarkEnd w:id="43"/>
+      <w:bookmarkStart w:id="43" w:name="_Toc530439375"/>
       <w:r>
         <w:rPr>
           <w:rFonts w:ascii="Berlin Sans FB" w:hAnsi="Berlin Sans FB"/>
@@ -21142,11 +21989,11 @@
         <w:lastRenderedPageBreak/>
         <w:t>Metódo registerUser</w:t>
       </w:r>
-      <w:bookmarkEnd w:id="42"/>
-    </w:p>
-    <w:p>
-      <w:pPr>
-        <w:pStyle w:val="Heading2"/>
+      <w:bookmarkEnd w:id="43"/>
+    </w:p>
+    <w:p>
+      <w:pPr>
+        <w:pStyle w:val="Ttulo2"/>
         <w:rPr>
           <w:sz w:val="28"/>
           <w:lang w:val="pt-PT"/>
@@ -21195,7 +22042,7 @@
                     <pic:cNvPicPr/>
                   </pic:nvPicPr>
                   <pic:blipFill rotWithShape="1">
-                    <a:blip r:embed="rId29"/>
+                    <a:blip r:embed="rId41"/>
                     <a:srcRect l="1678" t="37063" r="19652" b="29274"/>
                     <a:stretch/>
                   </pic:blipFill>
@@ -21225,7 +22072,7 @@
     </w:p>
     <w:p>
       <w:pPr>
-        <w:pStyle w:val="Heading2"/>
+        <w:pStyle w:val="Ttulo2"/>
         <w:rPr>
           <w:sz w:val="28"/>
           <w:lang w:val="pt-PT"/>
@@ -24702,7 +25549,7 @@
     </w:tbl>
     <w:p>
       <w:pPr>
-        <w:pStyle w:val="Heading2"/>
+        <w:pStyle w:val="Ttulo2"/>
         <w:rPr>
           <w:sz w:val="28"/>
           <w:lang w:val="pt-PT"/>
@@ -24725,7 +25572,7 @@
     </w:p>
     <w:p>
       <w:pPr>
-        <w:pStyle w:val="Heading2"/>
+        <w:pStyle w:val="Ttulo2"/>
         <w:rPr>
           <w:sz w:val="28"/>
           <w:lang w:val="pt-PT"/>
@@ -24734,7 +25581,7 @@
     </w:p>
     <w:p>
       <w:pPr>
-        <w:pStyle w:val="Heading2"/>
+        <w:pStyle w:val="Ttulo2"/>
         <w:rPr>
           <w:sz w:val="28"/>
           <w:lang w:val="pt-PT"/>
@@ -24752,7 +25599,7 @@
     </w:p>
     <w:p>
       <w:pPr>
-        <w:pStyle w:val="Heading2"/>
+        <w:pStyle w:val="Ttulo2"/>
         <w:rPr>
           <w:sz w:val="28"/>
           <w:lang w:val="pt-PT"/>
@@ -24818,7 +25665,7 @@
                     </pic:cNvPicPr>
                   </pic:nvPicPr>
                   <pic:blipFill>
-                    <a:blip r:embed="rId30">
+                    <a:blip r:embed="rId42">
                       <a:extLst>
                         <a:ext uri="{28A0092B-C50C-407E-A947-70E740481C1C}">
                           <a14:useLocalDpi xmlns:a14="http://schemas.microsoft.com/office/drawing/2010/main" val="0"/>
@@ -24859,7 +25706,7 @@
     </w:p>
     <w:p>
       <w:pPr>
-        <w:pStyle w:val="Heading2"/>
+        <w:pStyle w:val="Ttulo2"/>
         <w:rPr>
           <w:lang w:val="pt-PT"/>
         </w:rPr>
@@ -24902,7 +25749,7 @@
                     </pic:cNvPicPr>
                   </pic:nvPicPr>
                   <pic:blipFill>
-                    <a:blip r:embed="rId31">
+                    <a:blip r:embed="rId43">
                       <a:extLst>
                         <a:ext uri="{28A0092B-C50C-407E-A947-70E740481C1C}">
                           <a14:useLocalDpi xmlns:a14="http://schemas.microsoft.com/office/drawing/2010/main" val="0"/>
@@ -24936,15 +25783,15 @@
     </w:p>
     <w:p>
       <w:pPr>
-        <w:pStyle w:val="Heading2"/>
-        <w:rPr>
-          <w:lang w:val="pt-PT"/>
-        </w:rPr>
-      </w:pPr>
-    </w:p>
-    <w:p>
-      <w:pPr>
-        <w:pStyle w:val="Heading2"/>
+        <w:pStyle w:val="Ttulo2"/>
+        <w:rPr>
+          <w:lang w:val="pt-PT"/>
+        </w:rPr>
+      </w:pPr>
+    </w:p>
+    <w:p>
+      <w:pPr>
+        <w:pStyle w:val="Ttulo2"/>
         <w:rPr>
           <w:lang w:val="pt-PT"/>
         </w:rPr>
@@ -24987,7 +25834,7 @@
                     </pic:cNvPicPr>
                   </pic:nvPicPr>
                   <pic:blipFill>
-                    <a:blip r:embed="rId32">
+                    <a:blip r:embed="rId44">
                       <a:extLst>
                         <a:ext uri="{28A0092B-C50C-407E-A947-70E740481C1C}">
                           <a14:useLocalDpi xmlns:a14="http://schemas.microsoft.com/office/drawing/2010/main" val="0"/>
@@ -25028,7 +25875,7 @@
     </w:p>
     <w:p>
       <w:pPr>
-        <w:pStyle w:val="Heading2"/>
+        <w:pStyle w:val="Ttulo2"/>
         <w:rPr>
           <w:lang w:val="pt-PT"/>
         </w:rPr>
@@ -25072,7 +25919,7 @@
                     </pic:cNvPicPr>
                   </pic:nvPicPr>
                   <pic:blipFill>
-                    <a:blip r:embed="rId33">
+                    <a:blip r:embed="rId45">
                       <a:extLst>
                         <a:ext uri="{28A0092B-C50C-407E-A947-70E740481C1C}">
                           <a14:useLocalDpi xmlns:a14="http://schemas.microsoft.com/office/drawing/2010/main" val="0"/>
@@ -25113,7 +25960,7 @@
     </w:p>
     <w:p>
       <w:pPr>
-        <w:pStyle w:val="Heading2"/>
+        <w:pStyle w:val="Ttulo2"/>
         <w:rPr>
           <w:lang w:val="pt-PT"/>
         </w:rPr>
@@ -25156,7 +26003,7 @@
                     </pic:cNvPicPr>
                   </pic:nvPicPr>
                   <pic:blipFill>
-                    <a:blip r:embed="rId34">
+                    <a:blip r:embed="rId46">
                       <a:extLst>
                         <a:ext uri="{28A0092B-C50C-407E-A947-70E740481C1C}">
                           <a14:useLocalDpi xmlns:a14="http://schemas.microsoft.com/office/drawing/2010/main" val="0"/>
@@ -25197,7 +26044,7 @@
     </w:p>
     <w:p>
       <w:pPr>
-        <w:pStyle w:val="Heading2"/>
+        <w:pStyle w:val="Ttulo2"/>
         <w:rPr>
           <w:lang w:val="pt-PT"/>
         </w:rPr>
@@ -25240,7 +26087,7 @@
                     </pic:cNvPicPr>
                   </pic:nvPicPr>
                   <pic:blipFill>
-                    <a:blip r:embed="rId35">
+                    <a:blip r:embed="rId47">
                       <a:extLst>
                         <a:ext uri="{28A0092B-C50C-407E-A947-70E740481C1C}">
                           <a14:useLocalDpi xmlns:a14="http://schemas.microsoft.com/office/drawing/2010/main" val="0"/>
@@ -25316,7 +26163,7 @@
     </w:p>
     <w:p>
       <w:pPr>
-        <w:pStyle w:val="Heading2"/>
+        <w:pStyle w:val="Ttulo2"/>
         <w:rPr>
           <w:lang w:val="pt-PT"/>
         </w:rPr>
@@ -25367,7 +26214,7 @@
                     </pic:cNvPicPr>
                   </pic:nvPicPr>
                   <pic:blipFill>
-                    <a:blip r:embed="rId36">
+                    <a:blip r:embed="rId48">
                       <a:extLst>
                         <a:ext uri="{28A0092B-C50C-407E-A947-70E740481C1C}">
                           <a14:useLocalDpi xmlns:a14="http://schemas.microsoft.com/office/drawing/2010/main" val="0"/>
@@ -25415,7 +26262,7 @@
     </w:p>
     <w:p>
       <w:pPr>
-        <w:pStyle w:val="Heading2"/>
+        <w:pStyle w:val="Ttulo2"/>
         <w:rPr>
           <w:sz w:val="28"/>
           <w:lang w:val="pt-PT"/>
@@ -25543,7 +26390,7 @@
     </w:p>
     <w:p>
       <w:pPr>
-        <w:pStyle w:val="Heading1"/>
+        <w:pStyle w:val="Ttulo1"/>
         <w:rPr>
           <w:rFonts w:ascii="Berlin Sans FB" w:hAnsi="Berlin Sans FB"/>
           <w:sz w:val="40"/>
@@ -25977,11 +26824,11 @@
     <w:name w:val="Normal"/>
     <w:qFormat/>
   </w:style>
-  <w:style w:type="paragraph" w:styleId="Heading1">
+  <w:style w:type="paragraph" w:styleId="Ttulo1">
     <w:name w:val="heading 1"/>
     <w:basedOn w:val="Normal"/>
     <w:next w:val="Normal"/>
-    <w:link w:val="Heading1Char"/>
+    <w:link w:val="Ttulo1Carter"/>
     <w:uiPriority w:val="9"/>
     <w:qFormat/>
     <w:rsid w:val="00CD2F1E"/>
@@ -25998,11 +26845,11 @@
       <w:szCs w:val="32"/>
     </w:rPr>
   </w:style>
-  <w:style w:type="paragraph" w:styleId="Heading2">
+  <w:style w:type="paragraph" w:styleId="Ttulo2">
     <w:name w:val="heading 2"/>
     <w:basedOn w:val="Normal"/>
     <w:next w:val="Normal"/>
-    <w:link w:val="Heading2Char"/>
+    <w:link w:val="Ttulo2Carter"/>
     <w:uiPriority w:val="9"/>
     <w:unhideWhenUsed/>
     <w:qFormat/>
@@ -26020,13 +26867,13 @@
       <w:szCs w:val="26"/>
     </w:rPr>
   </w:style>
-  <w:style w:type="character" w:default="1" w:styleId="DefaultParagraphFont">
+  <w:style w:type="character" w:default="1" w:styleId="Tipodeletrapredefinidodopargrafo">
     <w:name w:val="Default Paragraph Font"/>
     <w:uiPriority w:val="1"/>
     <w:semiHidden/>
     <w:unhideWhenUsed/>
   </w:style>
-  <w:style w:type="table" w:default="1" w:styleId="TableNormal">
+  <w:style w:type="table" w:default="1" w:styleId="Tabelanormal">
     <w:name w:val="Normal Table"/>
     <w:uiPriority w:val="99"/>
     <w:semiHidden/>
@@ -26041,17 +26888,17 @@
       </w:tblCellMar>
     </w:tblPr>
   </w:style>
-  <w:style w:type="numbering" w:default="1" w:styleId="NoList">
+  <w:style w:type="numbering" w:default="1" w:styleId="Semlista">
     <w:name w:val="No List"/>
     <w:uiPriority w:val="99"/>
     <w:semiHidden/>
     <w:unhideWhenUsed/>
   </w:style>
-  <w:style w:type="paragraph" w:styleId="Title">
+  <w:style w:type="paragraph" w:styleId="Ttulo">
     <w:name w:val="Title"/>
     <w:basedOn w:val="Normal"/>
     <w:next w:val="Normal"/>
-    <w:link w:val="TitleChar"/>
+    <w:link w:val="TtuloCarter"/>
     <w:uiPriority w:val="10"/>
     <w:qFormat/>
     <w:rsid w:val="00CD2F1E"/>
@@ -26067,10 +26914,10 @@
       <w:szCs w:val="56"/>
     </w:rPr>
   </w:style>
-  <w:style w:type="character" w:customStyle="1" w:styleId="TitleChar">
-    <w:name w:val="Title Char"/>
-    <w:basedOn w:val="DefaultParagraphFont"/>
-    <w:link w:val="Title"/>
+  <w:style w:type="character" w:customStyle="1" w:styleId="TtuloCarter">
+    <w:name w:val="Título Caráter"/>
+    <w:basedOn w:val="Tipodeletrapredefinidodopargrafo"/>
+    <w:link w:val="Ttulo"/>
     <w:uiPriority w:val="10"/>
     <w:rsid w:val="00CD2F1E"/>
     <w:rPr>
@@ -26081,11 +26928,11 @@
       <w:szCs w:val="56"/>
     </w:rPr>
   </w:style>
-  <w:style w:type="paragraph" w:styleId="Subtitle">
+  <w:style w:type="paragraph" w:styleId="Subttulo">
     <w:name w:val="Subtitle"/>
     <w:basedOn w:val="Normal"/>
     <w:next w:val="Normal"/>
-    <w:link w:val="SubtitleChar"/>
+    <w:link w:val="SubttuloCarter"/>
     <w:uiPriority w:val="11"/>
     <w:qFormat/>
     <w:rsid w:val="00CD2F1E"/>
@@ -26100,10 +26947,10 @@
       <w:spacing w:val="15"/>
     </w:rPr>
   </w:style>
-  <w:style w:type="character" w:customStyle="1" w:styleId="SubtitleChar">
-    <w:name w:val="Subtitle Char"/>
-    <w:basedOn w:val="DefaultParagraphFont"/>
-    <w:link w:val="Subtitle"/>
+  <w:style w:type="character" w:customStyle="1" w:styleId="SubttuloCarter">
+    <w:name w:val="Subtítulo Caráter"/>
+    <w:basedOn w:val="Tipodeletrapredefinidodopargrafo"/>
+    <w:link w:val="Subttulo"/>
     <w:uiPriority w:val="11"/>
     <w:rsid w:val="00CD2F1E"/>
     <w:rPr>
@@ -26112,10 +26959,10 @@
       <w:spacing w:val="15"/>
     </w:rPr>
   </w:style>
-  <w:style w:type="character" w:customStyle="1" w:styleId="Heading1Char">
-    <w:name w:val="Heading 1 Char"/>
-    <w:basedOn w:val="DefaultParagraphFont"/>
-    <w:link w:val="Heading1"/>
+  <w:style w:type="character" w:customStyle="1" w:styleId="Ttulo1Carter">
+    <w:name w:val="Título 1 Caráter"/>
+    <w:basedOn w:val="Tipodeletrapredefinidodopargrafo"/>
+    <w:link w:val="Ttulo1"/>
     <w:uiPriority w:val="9"/>
     <w:rsid w:val="00CD2F1E"/>
     <w:rPr>
@@ -26125,9 +26972,9 @@
       <w:szCs w:val="32"/>
     </w:rPr>
   </w:style>
-  <w:style w:type="paragraph" w:styleId="TOCHeading">
+  <w:style w:type="paragraph" w:styleId="Cabealhodondice">
     <w:name w:val="TOC Heading"/>
-    <w:basedOn w:val="Heading1"/>
+    <w:basedOn w:val="Ttulo1"/>
     <w:next w:val="Normal"/>
     <w:uiPriority w:val="39"/>
     <w:unhideWhenUsed/>
@@ -26137,7 +26984,7 @@
       <w:outlineLvl w:val="9"/>
     </w:pPr>
   </w:style>
-  <w:style w:type="paragraph" w:styleId="TOC1">
+  <w:style w:type="paragraph" w:styleId="ndice1">
     <w:name w:val="toc 1"/>
     <w:basedOn w:val="Normal"/>
     <w:next w:val="Normal"/>
@@ -26149,9 +26996,9 @@
       <w:spacing w:after="100"/>
     </w:pPr>
   </w:style>
-  <w:style w:type="character" w:styleId="Hyperlink">
+  <w:style w:type="character" w:styleId="Hiperligao">
     <w:name w:val="Hyperlink"/>
-    <w:basedOn w:val="DefaultParagraphFont"/>
+    <w:basedOn w:val="Tipodeletrapredefinidodopargrafo"/>
     <w:uiPriority w:val="99"/>
     <w:unhideWhenUsed/>
     <w:rsid w:val="00CD2F1E"/>
@@ -26160,10 +27007,10 @@
       <w:u w:val="single"/>
     </w:rPr>
   </w:style>
-  <w:style w:type="character" w:customStyle="1" w:styleId="Heading2Char">
-    <w:name w:val="Heading 2 Char"/>
-    <w:basedOn w:val="DefaultParagraphFont"/>
-    <w:link w:val="Heading2"/>
+  <w:style w:type="character" w:customStyle="1" w:styleId="Ttulo2Carter">
+    <w:name w:val="Título 2 Caráter"/>
+    <w:basedOn w:val="Tipodeletrapredefinidodopargrafo"/>
+    <w:link w:val="Ttulo2"/>
     <w:uiPriority w:val="9"/>
     <w:rsid w:val="00CD2F1E"/>
     <w:rPr>
@@ -26173,7 +27020,7 @@
       <w:szCs w:val="26"/>
     </w:rPr>
   </w:style>
-  <w:style w:type="paragraph" w:styleId="TOC2">
+  <w:style w:type="paragraph" w:styleId="ndice2">
     <w:name w:val="toc 2"/>
     <w:basedOn w:val="Normal"/>
     <w:next w:val="Normal"/>
@@ -26489,7 +27336,7 @@
 </file>
 
 <file path=customXml/itemProps1.xml><?xml version="1.0" encoding="utf-8"?>
-<ds:datastoreItem xmlns:ds="http://schemas.openxmlformats.org/officeDocument/2006/customXml" ds:itemID="{0A7411AA-49F3-40C5-A148-B57A2907AEB7}">
+<ds:datastoreItem xmlns:ds="http://schemas.openxmlformats.org/officeDocument/2006/customXml" ds:itemID="{CD17A2C7-B23E-4983-8D62-358787D9B2BF}">
   <ds:schemaRefs>
     <ds:schemaRef ds:uri="http://schemas.openxmlformats.org/officeDocument/2006/bibliography"/>
   </ds:schemaRefs>

</xml_diff>